<commit_message>
Update Instructions (Beam Profile).docx
</commit_message>
<xml_diff>
--- a/Instructions (Beam Profile).docx
+++ b/Instructions (Beam Profile).docx
@@ -8,7 +8,7 @@
         <w:jc w:val="center"/>
       </w:pPr>
       <w:r>
-        <w:t>Beam Profiler</w:t>
+        <w:t>Beam Profile Apparatus</w:t>
       </w:r>
     </w:p>
     <w:p>
@@ -199,24 +199,14 @@
       <w:r>
         <w:t xml:space="preserve">Figure </w:t>
       </w:r>
-      <w:r>
-        <w:fldChar w:fldCharType="begin"/>
-      </w:r>
-      <w:r>
-        <w:instrText xml:space="preserve"> SEQ Figure \* ARABIC </w:instrText>
-      </w:r>
-      <w:r>
-        <w:fldChar w:fldCharType="separate"/>
-      </w:r>
-      <w:r>
-        <w:rPr>
-          <w:noProof/>
-        </w:rPr>
-        <w:t>1</w:t>
-      </w:r>
-      <w:r>
-        <w:fldChar w:fldCharType="end"/>
-      </w:r>
+      <w:fldSimple w:instr=" SEQ Figure \* ARABIC ">
+        <w:r>
+          <w:rPr>
+            <w:noProof/>
+          </w:rPr>
+          <w:t>1</w:t>
+        </w:r>
+      </w:fldSimple>
       <w:r>
         <w:t xml:space="preserve"> Circuit Schematic</w:t>
       </w:r>
@@ -366,23 +356,21 @@
           <w:rFonts w:ascii="Calibri" w:eastAsia="Times New Roman" w:hAnsi="Calibri" w:cs="Calibri"/>
           <w:lang w:eastAsia="en-IE"/>
         </w:rPr>
-        <w:t>Plug in Power Sources (separate supply for the motor and circuitry</w:t>
-      </w:r>
-      <w:proofErr w:type="gramStart"/>
-      <w:r>
-        <w:rPr>
-          <w:rFonts w:ascii="Calibri" w:eastAsia="Times New Roman" w:hAnsi="Calibri" w:cs="Calibri"/>
-          <w:lang w:eastAsia="en-IE"/>
-        </w:rPr>
-        <w:t>) .</w:t>
-      </w:r>
-      <w:proofErr w:type="gramEnd"/>
-      <w:r>
-        <w:rPr>
-          <w:rFonts w:ascii="Calibri" w:eastAsia="Times New Roman" w:hAnsi="Calibri" w:cs="Calibri"/>
-          <w:lang w:eastAsia="en-IE"/>
-        </w:rPr>
-        <w:t xml:space="preserve"> 13V positive and negative and 13V to motor separately.</w:t>
+        <w:t>Plug in Power Sources (separate supp</w:t>
+      </w:r>
+      <w:r>
+        <w:rPr>
+          <w:rFonts w:ascii="Calibri" w:eastAsia="Times New Roman" w:hAnsi="Calibri" w:cs="Calibri"/>
+          <w:lang w:eastAsia="en-IE"/>
+        </w:rPr>
+        <w:t>ly for the motor and circuitry)</w:t>
+      </w:r>
+      <w:r>
+        <w:rPr>
+          <w:rFonts w:ascii="Calibri" w:eastAsia="Times New Roman" w:hAnsi="Calibri" w:cs="Calibri"/>
+          <w:lang w:eastAsia="en-IE"/>
+        </w:rPr>
+        <w:t>. 13V positive and negative and 13V to motor separately.</w:t>
       </w:r>
       <w:r>
         <w:rPr>
@@ -622,18 +610,95 @@
           <w:rFonts w:ascii="Calibri" w:eastAsia="Times New Roman" w:hAnsi="Calibri" w:cs="Calibri"/>
           <w:lang w:eastAsia="en-IE"/>
         </w:rPr>
+        <w:t xml:space="preserve">Record </w:t>
+      </w:r>
+      <w:r>
+        <w:rPr>
+          <w:rFonts w:ascii="Calibri" w:eastAsia="Times New Roman" w:hAnsi="Calibri" w:cs="Calibri"/>
+          <w:lang w:eastAsia="en-IE"/>
+        </w:rPr>
+        <w:t>the angle of the LED</w:t>
+      </w:r>
+      <w:r>
+        <w:rPr>
+          <w:rFonts w:ascii="Calibri" w:eastAsia="Times New Roman" w:hAnsi="Calibri" w:cs="Calibri"/>
+          <w:lang w:eastAsia="en-IE"/>
+        </w:rPr>
+        <w:t xml:space="preserve"> as per the section below</w:t>
+      </w:r>
+    </w:p>
+    <w:p>
+      <w:pPr>
+        <w:numPr>
+          <w:ilvl w:val="0"/>
+          <w:numId w:val="1"/>
+        </w:numPr>
+        <w:spacing w:after="0" w:line="240" w:lineRule="auto"/>
+        <w:ind w:left="540"/>
+        <w:textAlignment w:val="center"/>
+        <w:rPr>
+          <w:rFonts w:ascii="Calibri" w:eastAsia="Times New Roman" w:hAnsi="Calibri" w:cs="Calibri"/>
+          <w:lang w:eastAsia="en-IE"/>
+        </w:rPr>
+      </w:pPr>
+      <w:r>
+        <w:rPr>
+          <w:rFonts w:ascii="Calibri" w:eastAsia="Times New Roman" w:hAnsi="Calibri" w:cs="Calibri"/>
+          <w:lang w:eastAsia="en-IE"/>
+        </w:rPr>
+        <w:t xml:space="preserve">The Apparatus will repeat </w:t>
+      </w:r>
+      <w:r>
+        <w:rPr>
+          <w:rFonts w:ascii="Calibri" w:eastAsia="Times New Roman" w:hAnsi="Calibri" w:cs="Calibri"/>
+          <w:lang w:eastAsia="en-IE"/>
+        </w:rPr>
+        <w:t>4 times each time pausing to rotate the angle of the LED,</w:t>
+      </w:r>
+      <w:r>
+        <w:rPr>
+          <w:rFonts w:ascii="Calibri" w:eastAsia="Times New Roman" w:hAnsi="Calibri" w:cs="Calibri"/>
+          <w:lang w:eastAsia="en-IE"/>
+        </w:rPr>
+        <w:t xml:space="preserve"> in order to create a 3D model of the cosine response of the photodiode</w:t>
+      </w:r>
+      <w:r>
+        <w:rPr>
+          <w:rFonts w:ascii="Calibri" w:eastAsia="Times New Roman" w:hAnsi="Calibri" w:cs="Calibri"/>
+          <w:lang w:eastAsia="en-IE"/>
+        </w:rPr>
+        <w:t>.</w:t>
+      </w:r>
+    </w:p>
+    <w:p>
+      <w:pPr>
+        <w:numPr>
+          <w:ilvl w:val="0"/>
+          <w:numId w:val="1"/>
+        </w:numPr>
+        <w:spacing w:after="0" w:line="240" w:lineRule="auto"/>
+        <w:ind w:left="540"/>
+        <w:textAlignment w:val="center"/>
+        <w:rPr>
+          <w:rFonts w:ascii="Calibri" w:eastAsia="Times New Roman" w:hAnsi="Calibri" w:cs="Calibri"/>
+          <w:lang w:eastAsia="en-IE"/>
+        </w:rPr>
+      </w:pPr>
+      <w:r>
+        <w:rPr>
+          <w:rFonts w:ascii="Calibri" w:eastAsia="Times New Roman" w:hAnsi="Calibri" w:cs="Calibri"/>
+          <w:lang w:eastAsia="en-IE"/>
+        </w:rPr>
         <w:t>The program will then ask if you would like to add this to the database. ( The program will check if this is a duplicate and if you would like to overwrite the data)</w:t>
       </w:r>
     </w:p>
-    <w:p>
-      <w:bookmarkStart w:id="0" w:name="_GoBack"/>
-      <w:bookmarkEnd w:id="0"/>
-    </w:p>
+    <w:p/>
     <w:p>
       <w:pPr>
         <w:pStyle w:val="Heading3"/>
       </w:pPr>
       <w:r>
+        <w:lastRenderedPageBreak/>
         <w:t>Cosine Response</w:t>
       </w:r>
     </w:p>
@@ -728,7 +793,6 @@
           <w:rFonts w:ascii="Calibri" w:eastAsia="Times New Roman" w:hAnsi="Calibri" w:cs="Calibri"/>
           <w:lang w:eastAsia="en-IE"/>
         </w:rPr>
-        <w:lastRenderedPageBreak/>
         <w:t xml:space="preserve">Upload </w:t>
       </w:r>
       <w:proofErr w:type="spellStart"/>
@@ -813,7 +877,21 @@
           <w:rFonts w:ascii="Calibri" w:eastAsia="Times New Roman" w:hAnsi="Calibri" w:cs="Calibri"/>
           <w:lang w:eastAsia="en-IE"/>
         </w:rPr>
-        <w:t>Centre LED over the centre of the Turntable. Make sure as mounts are securely fastened to turntable to minimize the vibration felt by the LED.</w:t>
+        <w:t>Centre LED over the centre of the Turntable. Make sure as mounts are securely fastened to turntable to minimi</w:t>
+      </w:r>
+      <w:r>
+        <w:rPr>
+          <w:rFonts w:ascii="Calibri" w:eastAsia="Times New Roman" w:hAnsi="Calibri" w:cs="Calibri"/>
+          <w:lang w:eastAsia="en-IE"/>
+        </w:rPr>
+        <w:t>ze the vibration felt by the Photodiode</w:t>
+      </w:r>
+      <w:r>
+        <w:rPr>
+          <w:rFonts w:ascii="Calibri" w:eastAsia="Times New Roman" w:hAnsi="Calibri" w:cs="Calibri"/>
+          <w:lang w:eastAsia="en-IE"/>
+        </w:rPr>
+        <w:t>.</w:t>
       </w:r>
     </w:p>
     <w:p>
@@ -835,23 +913,14 @@
           <w:rFonts w:ascii="Calibri" w:eastAsia="Times New Roman" w:hAnsi="Calibri" w:cs="Calibri"/>
           <w:lang w:eastAsia="en-IE"/>
         </w:rPr>
-        <w:t xml:space="preserve">Line </w:t>
-      </w:r>
-      <w:proofErr w:type="gramStart"/>
-      <w:r>
-        <w:rPr>
-          <w:rFonts w:ascii="Calibri" w:eastAsia="Times New Roman" w:hAnsi="Calibri" w:cs="Calibri"/>
-          <w:lang w:eastAsia="en-IE"/>
-        </w:rPr>
-        <w:t>Up</w:t>
-      </w:r>
-      <w:proofErr w:type="gramEnd"/>
-      <w:r>
-        <w:rPr>
-          <w:rFonts w:ascii="Calibri" w:eastAsia="Times New Roman" w:hAnsi="Calibri" w:cs="Calibri"/>
-          <w:lang w:eastAsia="en-IE"/>
-        </w:rPr>
-        <w:t xml:space="preserve"> Photodiode to the centre of the LED.</w:t>
+        <w:t>Line u</w:t>
+      </w:r>
+      <w:r>
+        <w:rPr>
+          <w:rFonts w:ascii="Calibri" w:eastAsia="Times New Roman" w:hAnsi="Calibri" w:cs="Calibri"/>
+          <w:lang w:eastAsia="en-IE"/>
+        </w:rPr>
+        <w:t>p Photodiode to the centre of the LED.</w:t>
       </w:r>
     </w:p>
     <w:p>
@@ -933,17 +1002,8 @@
           <w:rFonts w:ascii="Calibri" w:eastAsia="Times New Roman" w:hAnsi="Calibri" w:cs="Calibri"/>
           <w:lang w:eastAsia="en-IE"/>
         </w:rPr>
-        <w:t>/</w:t>
-      </w:r>
-      <w:proofErr w:type="spellStart"/>
-      <w:r>
-        <w:rPr>
-          <w:rFonts w:ascii="Calibri" w:eastAsia="Times New Roman" w:hAnsi="Calibri" w:cs="Calibri"/>
-          <w:lang w:eastAsia="en-IE"/>
-        </w:rPr>
-        <w:t>BeamProfile</w:t>
-      </w:r>
-      <w:proofErr w:type="spellEnd"/>
+        <w:t>/Cosine Response</w:t>
+      </w:r>
       <w:r>
         <w:rPr>
           <w:rFonts w:ascii="Calibri" w:eastAsia="Times New Roman" w:hAnsi="Calibri" w:cs="Calibri"/>
@@ -993,11 +1053,438 @@
           <w:rFonts w:ascii="Calibri" w:eastAsia="Times New Roman" w:hAnsi="Calibri" w:cs="Calibri"/>
           <w:lang w:eastAsia="en-IE"/>
         </w:rPr>
+        <w:t>Record the angle of the photodiode as per the section below</w:t>
+      </w:r>
+    </w:p>
+    <w:p>
+      <w:pPr>
+        <w:numPr>
+          <w:ilvl w:val="0"/>
+          <w:numId w:val="2"/>
+        </w:numPr>
+        <w:spacing w:after="0" w:line="240" w:lineRule="auto"/>
+        <w:ind w:left="540"/>
+        <w:textAlignment w:val="center"/>
+        <w:rPr>
+          <w:rFonts w:ascii="Calibri" w:eastAsia="Times New Roman" w:hAnsi="Calibri" w:cs="Calibri"/>
+          <w:lang w:eastAsia="en-IE"/>
+        </w:rPr>
+      </w:pPr>
+      <w:r>
+        <w:rPr>
+          <w:rFonts w:ascii="Calibri" w:eastAsia="Times New Roman" w:hAnsi="Calibri" w:cs="Calibri"/>
+          <w:lang w:eastAsia="en-IE"/>
+        </w:rPr>
+        <w:t>The Apparatus will repeat 4 times with different angles in order to create a 3D model of the cosine response of the photodiode</w:t>
+      </w:r>
+    </w:p>
+    <w:p>
+      <w:pPr>
+        <w:numPr>
+          <w:ilvl w:val="0"/>
+          <w:numId w:val="2"/>
+        </w:numPr>
+        <w:spacing w:after="0" w:line="240" w:lineRule="auto"/>
+        <w:ind w:left="540"/>
+        <w:textAlignment w:val="center"/>
+        <w:rPr>
+          <w:rFonts w:ascii="Calibri" w:eastAsia="Times New Roman" w:hAnsi="Calibri" w:cs="Calibri"/>
+          <w:lang w:eastAsia="en-IE"/>
+        </w:rPr>
+      </w:pPr>
+      <w:r>
+        <w:rPr>
+          <w:rFonts w:ascii="Calibri" w:eastAsia="Times New Roman" w:hAnsi="Calibri" w:cs="Calibri"/>
+          <w:lang w:eastAsia="en-IE"/>
+        </w:rPr>
         <w:t>The program will then ask if you would like to add this to the database. ( The program will check if this is a duplicate and if you would like to overwrite the data)</w:t>
       </w:r>
     </w:p>
     <w:p/>
     <w:p/>
+    <w:p>
+      <w:pPr>
+        <w:pStyle w:val="Heading3"/>
+        <w:spacing w:before="0"/>
+        <w:rPr>
+          <w:rFonts w:ascii="Calibri" w:hAnsi="Calibri" w:cs="Calibri"/>
+          <w:color w:val="1F3763"/>
+        </w:rPr>
+      </w:pPr>
+      <w:r>
+        <w:rPr>
+          <w:rFonts w:ascii="Calibri" w:hAnsi="Calibri" w:cs="Calibri"/>
+          <w:color w:val="1F3763"/>
+        </w:rPr>
+        <w:t>Angle of LED's</w:t>
+      </w:r>
+    </w:p>
+    <w:p>
+      <w:pPr>
+        <w:pStyle w:val="NormalWeb"/>
+        <w:spacing w:before="0" w:beforeAutospacing="0" w:after="0" w:afterAutospacing="0"/>
+        <w:rPr>
+          <w:rFonts w:ascii="Calibri" w:hAnsi="Calibri" w:cs="Calibri"/>
+          <w:sz w:val="22"/>
+          <w:szCs w:val="22"/>
+        </w:rPr>
+      </w:pPr>
+      <w:r>
+        <w:rPr>
+          <w:rFonts w:ascii="Calibri" w:hAnsi="Calibri" w:cs="Calibri"/>
+          <w:sz w:val="22"/>
+          <w:szCs w:val="22"/>
+        </w:rPr>
+        <w:t>The angle of LED's</w:t>
+      </w:r>
+      <w:r>
+        <w:rPr>
+          <w:rFonts w:ascii="Calibri" w:hAnsi="Calibri" w:cs="Calibri"/>
+          <w:sz w:val="22"/>
+          <w:szCs w:val="22"/>
+        </w:rPr>
+        <w:t xml:space="preserve"> should be documented based on the position of the anode and cathode of the LED. This can be seen in the Diagram below. The easies</w:t>
+      </w:r>
+      <w:r>
+        <w:rPr>
+          <w:rFonts w:ascii="Calibri" w:hAnsi="Calibri" w:cs="Calibri"/>
+          <w:sz w:val="22"/>
+          <w:szCs w:val="22"/>
+        </w:rPr>
+        <w:t>t</w:t>
+      </w:r>
+      <w:r>
+        <w:rPr>
+          <w:rFonts w:ascii="Calibri" w:hAnsi="Calibri" w:cs="Calibri"/>
+          <w:sz w:val="22"/>
+          <w:szCs w:val="22"/>
+        </w:rPr>
+        <w:t xml:space="preserve"> way to achieve this is to use the rotary dial. Position the LED in the dial and turn until the LED legs are parallel to the turntable. Read the angle off the dial at this position. Then as you rotate the dial subtract this angle to get the true angle</w:t>
+      </w:r>
+      <w:r>
+        <w:rPr>
+          <w:rFonts w:ascii="Calibri" w:hAnsi="Calibri" w:cs="Calibri"/>
+          <w:sz w:val="22"/>
+          <w:szCs w:val="22"/>
+        </w:rPr>
+        <w:t xml:space="preserve"> of the LED</w:t>
+      </w:r>
+      <w:r>
+        <w:rPr>
+          <w:rFonts w:ascii="Calibri" w:hAnsi="Calibri" w:cs="Calibri"/>
+          <w:sz w:val="22"/>
+          <w:szCs w:val="22"/>
+        </w:rPr>
+        <w:t>.</w:t>
+      </w:r>
+    </w:p>
+    <w:p>
+      <w:pPr>
+        <w:pStyle w:val="NormalWeb"/>
+        <w:spacing w:before="0" w:beforeAutospacing="0" w:after="0" w:afterAutospacing="0"/>
+        <w:rPr>
+          <w:rFonts w:ascii="Calibri" w:hAnsi="Calibri" w:cs="Calibri"/>
+          <w:sz w:val="22"/>
+          <w:szCs w:val="22"/>
+        </w:rPr>
+      </w:pPr>
+      <w:r>
+        <w:rPr>
+          <w:rFonts w:ascii="Calibri" w:hAnsi="Calibri" w:cs="Calibri"/>
+          <w:sz w:val="22"/>
+          <w:szCs w:val="22"/>
+        </w:rPr>
+        <w:t> </w:t>
+      </w:r>
+    </w:p>
+    <w:p>
+      <w:pPr>
+        <w:pStyle w:val="NormalWeb"/>
+        <w:spacing w:before="0" w:beforeAutospacing="0" w:after="0" w:afterAutospacing="0"/>
+        <w:rPr>
+          <w:rFonts w:ascii="Calibri" w:hAnsi="Calibri" w:cs="Calibri"/>
+          <w:sz w:val="22"/>
+          <w:szCs w:val="22"/>
+        </w:rPr>
+      </w:pPr>
+      <w:r>
+        <w:rPr>
+          <w:rFonts w:ascii="Calibri" w:hAnsi="Calibri" w:cs="Calibri"/>
+          <w:sz w:val="22"/>
+          <w:szCs w:val="22"/>
+        </w:rPr>
+        <w:t> </w:t>
+      </w:r>
+    </w:p>
+    <w:p>
+      <w:pPr>
+        <w:pStyle w:val="NormalWeb"/>
+        <w:spacing w:before="0" w:beforeAutospacing="0" w:after="0" w:afterAutospacing="0"/>
+        <w:ind w:left="1620"/>
+        <w:rPr>
+          <w:rFonts w:ascii="Calibri" w:hAnsi="Calibri" w:cs="Calibri"/>
+          <w:sz w:val="22"/>
+          <w:szCs w:val="22"/>
+        </w:rPr>
+      </w:pPr>
+      <w:r>
+        <w:rPr>
+          <w:rFonts w:ascii="Calibri" w:hAnsi="Calibri" w:cs="Calibri"/>
+          <w:noProof/>
+          <w:sz w:val="22"/>
+          <w:szCs w:val="22"/>
+        </w:rPr>
+        <w:drawing>
+          <wp:inline distT="0" distB="0" distL="0" distR="0">
+            <wp:extent cx="3295650" cy="1743075"/>
+            <wp:effectExtent l="0" t="0" r="0" b="9525"/>
+            <wp:docPr id="1" name="Picture 1" descr="package Bottom &#10;View &#10;Side &#10;View "/>
+            <wp:cNvGraphicFramePr>
+              <a:graphicFrameLocks xmlns:a="http://schemas.openxmlformats.org/drawingml/2006/main" noChangeAspect="1"/>
+            </wp:cNvGraphicFramePr>
+            <a:graphic xmlns:a="http://schemas.openxmlformats.org/drawingml/2006/main">
+              <a:graphicData uri="http://schemas.openxmlformats.org/drawingml/2006/picture">
+                <pic:pic xmlns:pic="http://schemas.openxmlformats.org/drawingml/2006/picture">
+                  <pic:nvPicPr>
+                    <pic:cNvPr id="0" name="Picture 1" descr="package Bottom &#10;View &#10;Side &#10;View "/>
+                    <pic:cNvPicPr>
+                      <a:picLocks noChangeAspect="1" noChangeArrowheads="1"/>
+                    </pic:cNvPicPr>
+                  </pic:nvPicPr>
+                  <pic:blipFill>
+                    <a:blip r:embed="rId10">
+                      <a:extLst>
+                        <a:ext uri="{28A0092B-C50C-407E-A947-70E740481C1C}">
+                          <a14:useLocalDpi xmlns:a14="http://schemas.microsoft.com/office/drawing/2010/main" val="0"/>
+                        </a:ext>
+                      </a:extLst>
+                    </a:blip>
+                    <a:srcRect/>
+                    <a:stretch>
+                      <a:fillRect/>
+                    </a:stretch>
+                  </pic:blipFill>
+                  <pic:spPr bwMode="auto">
+                    <a:xfrm>
+                      <a:off x="0" y="0"/>
+                      <a:ext cx="3295650" cy="1743075"/>
+                    </a:xfrm>
+                    <a:prstGeom prst="rect">
+                      <a:avLst/>
+                    </a:prstGeom>
+                    <a:noFill/>
+                    <a:ln>
+                      <a:noFill/>
+                    </a:ln>
+                  </pic:spPr>
+                </pic:pic>
+              </a:graphicData>
+            </a:graphic>
+          </wp:inline>
+        </w:drawing>
+      </w:r>
+    </w:p>
+    <w:p>
+      <w:pPr>
+        <w:rPr>
+          <w:rFonts w:ascii="Calibri" w:eastAsiaTheme="majorEastAsia" w:hAnsi="Calibri" w:cs="Calibri"/>
+          <w:color w:val="1F3763"/>
+          <w:sz w:val="24"/>
+          <w:szCs w:val="24"/>
+        </w:rPr>
+      </w:pPr>
+      <w:r>
+        <w:rPr>
+          <w:rFonts w:ascii="Calibri" w:hAnsi="Calibri" w:cs="Calibri"/>
+          <w:color w:val="1F3763"/>
+        </w:rPr>
+        <w:br w:type="page"/>
+      </w:r>
+    </w:p>
+    <w:p>
+      <w:pPr>
+        <w:pStyle w:val="Heading3"/>
+        <w:spacing w:before="0"/>
+        <w:rPr>
+          <w:rFonts w:ascii="Calibri" w:hAnsi="Calibri" w:cs="Calibri"/>
+          <w:color w:val="1F3763"/>
+        </w:rPr>
+      </w:pPr>
+      <w:bookmarkStart w:id="0" w:name="_GoBack"/>
+      <w:bookmarkEnd w:id="0"/>
+      <w:r>
+        <w:rPr>
+          <w:rFonts w:ascii="Calibri" w:hAnsi="Calibri" w:cs="Calibri"/>
+          <w:color w:val="1F3763"/>
+        </w:rPr>
+        <w:lastRenderedPageBreak/>
+        <w:t>Example Graph of Response</w:t>
+      </w:r>
+    </w:p>
+    <w:p>
+      <w:pPr>
+        <w:pStyle w:val="NormalWeb"/>
+        <w:spacing w:before="0" w:beforeAutospacing="0" w:after="0" w:afterAutospacing="0"/>
+        <w:rPr>
+          <w:rFonts w:ascii="Calibri" w:hAnsi="Calibri" w:cs="Calibri"/>
+          <w:sz w:val="22"/>
+          <w:szCs w:val="22"/>
+        </w:rPr>
+      </w:pPr>
+      <w:r>
+        <w:rPr>
+          <w:rFonts w:ascii="Calibri" w:hAnsi="Calibri" w:cs="Calibri"/>
+          <w:sz w:val="22"/>
+          <w:szCs w:val="22"/>
+        </w:rPr>
+        <w:t xml:space="preserve">LED used = 635nm </w:t>
+      </w:r>
+    </w:p>
+    <w:p>
+      <w:pPr>
+        <w:pStyle w:val="NormalWeb"/>
+        <w:spacing w:before="0" w:beforeAutospacing="0" w:after="0" w:afterAutospacing="0"/>
+        <w:rPr>
+          <w:rFonts w:ascii="Calibri" w:hAnsi="Calibri" w:cs="Calibri"/>
+          <w:sz w:val="22"/>
+          <w:szCs w:val="22"/>
+        </w:rPr>
+      </w:pPr>
+      <w:r>
+        <w:rPr>
+          <w:rFonts w:ascii="Calibri" w:hAnsi="Calibri" w:cs="Calibri"/>
+          <w:sz w:val="22"/>
+          <w:szCs w:val="22"/>
+        </w:rPr>
+        <w:t>Product Key = 1125-1230-ND</w:t>
+      </w:r>
+    </w:p>
+    <w:p>
+      <w:pPr>
+        <w:pStyle w:val="NormalWeb"/>
+        <w:spacing w:before="0" w:beforeAutospacing="0" w:after="0" w:afterAutospacing="0"/>
+        <w:rPr>
+          <w:rFonts w:ascii="Calibri" w:hAnsi="Calibri" w:cs="Calibri"/>
+          <w:sz w:val="22"/>
+          <w:szCs w:val="22"/>
+        </w:rPr>
+      </w:pPr>
+      <w:r>
+        <w:rPr>
+          <w:rFonts w:ascii="Calibri" w:hAnsi="Calibri" w:cs="Calibri"/>
+          <w:sz w:val="22"/>
+          <w:szCs w:val="22"/>
+        </w:rPr>
+        <w:t>Photod</w:t>
+      </w:r>
+      <w:r>
+        <w:rPr>
+          <w:rFonts w:ascii="Calibri" w:hAnsi="Calibri" w:cs="Calibri"/>
+          <w:sz w:val="22"/>
+          <w:szCs w:val="22"/>
+        </w:rPr>
+        <w:t>iode = 1080-1143-ND (5mm)</w:t>
+      </w:r>
+    </w:p>
+    <w:p>
+      <w:pPr>
+        <w:pStyle w:val="NormalWeb"/>
+        <w:spacing w:before="0" w:beforeAutospacing="0" w:after="0" w:afterAutospacing="0"/>
+        <w:ind w:left="1080"/>
+        <w:rPr>
+          <w:rFonts w:ascii="Calibri" w:hAnsi="Calibri" w:cs="Calibri"/>
+          <w:sz w:val="22"/>
+          <w:szCs w:val="22"/>
+        </w:rPr>
+      </w:pPr>
+      <w:r>
+        <w:rPr>
+          <w:rFonts w:ascii="Calibri" w:hAnsi="Calibri" w:cs="Calibri"/>
+          <w:noProof/>
+          <w:sz w:val="22"/>
+          <w:szCs w:val="22"/>
+        </w:rPr>
+        <w:drawing>
+          <wp:inline distT="0" distB="0" distL="0" distR="0">
+            <wp:extent cx="4572000" cy="3409950"/>
+            <wp:effectExtent l="0" t="0" r="0" b="0"/>
+            <wp:docPr id="2" name="Picture 2" descr="Nomalised 3D Beam Profile of an LED &#10;1.0 &#10;0.8 0 &#10;0.8 &#10;0.0 &#10;75 50 25 &#10;Angle in the x-direction &#10;0.6 &#10;00 &#10;235075 &#10;755025 0- _direction &#10;Angie the "/>
+            <wp:cNvGraphicFramePr>
+              <a:graphicFrameLocks xmlns:a="http://schemas.openxmlformats.org/drawingml/2006/main" noChangeAspect="1"/>
+            </wp:cNvGraphicFramePr>
+            <a:graphic xmlns:a="http://schemas.openxmlformats.org/drawingml/2006/main">
+              <a:graphicData uri="http://schemas.openxmlformats.org/drawingml/2006/picture">
+                <pic:pic xmlns:pic="http://schemas.openxmlformats.org/drawingml/2006/picture">
+                  <pic:nvPicPr>
+                    <pic:cNvPr id="0" name="Picture 3" descr="Nomalised 3D Beam Profile of an LED &#10;1.0 &#10;0.8 0 &#10;0.8 &#10;0.0 &#10;75 50 25 &#10;Angle in the x-direction &#10;0.6 &#10;00 &#10;235075 &#10;755025 0- _direction &#10;Angie the "/>
+                    <pic:cNvPicPr>
+                      <a:picLocks noChangeAspect="1" noChangeArrowheads="1"/>
+                    </pic:cNvPicPr>
+                  </pic:nvPicPr>
+                  <pic:blipFill>
+                    <a:blip r:embed="rId11">
+                      <a:extLst>
+                        <a:ext uri="{28A0092B-C50C-407E-A947-70E740481C1C}">
+                          <a14:useLocalDpi xmlns:a14="http://schemas.microsoft.com/office/drawing/2010/main" val="0"/>
+                        </a:ext>
+                      </a:extLst>
+                    </a:blip>
+                    <a:srcRect/>
+                    <a:stretch>
+                      <a:fillRect/>
+                    </a:stretch>
+                  </pic:blipFill>
+                  <pic:spPr bwMode="auto">
+                    <a:xfrm>
+                      <a:off x="0" y="0"/>
+                      <a:ext cx="4572000" cy="3409950"/>
+                    </a:xfrm>
+                    <a:prstGeom prst="rect">
+                      <a:avLst/>
+                    </a:prstGeom>
+                    <a:noFill/>
+                    <a:ln>
+                      <a:noFill/>
+                    </a:ln>
+                  </pic:spPr>
+                </pic:pic>
+              </a:graphicData>
+            </a:graphic>
+          </wp:inline>
+        </w:drawing>
+      </w:r>
+    </w:p>
+    <w:p>
+      <w:pPr>
+        <w:pStyle w:val="NormalWeb"/>
+        <w:spacing w:before="0" w:beforeAutospacing="0" w:after="0" w:afterAutospacing="0"/>
+        <w:rPr>
+          <w:rFonts w:ascii="Calibri" w:hAnsi="Calibri" w:cs="Calibri"/>
+          <w:sz w:val="22"/>
+          <w:szCs w:val="22"/>
+        </w:rPr>
+      </w:pPr>
+      <w:r>
+        <w:rPr>
+          <w:rFonts w:ascii="Calibri" w:hAnsi="Calibri" w:cs="Calibri"/>
+          <w:sz w:val="22"/>
+          <w:szCs w:val="22"/>
+        </w:rPr>
+        <w:t>The Graph can be rotated and viewed at different angles after the program has run.  Having four different angles of the LED is valuable as it allow us to create different models as the LED is rotated. The Program then adds these models into the database and the coefficients also.</w:t>
+      </w:r>
+    </w:p>
+    <w:p>
+      <w:pPr>
+        <w:pStyle w:val="NormalWeb"/>
+        <w:spacing w:before="0" w:beforeAutospacing="0" w:after="0" w:afterAutospacing="0"/>
+        <w:ind w:left="1620"/>
+        <w:rPr>
+          <w:rFonts w:ascii="Calibri" w:hAnsi="Calibri" w:cs="Calibri"/>
+          <w:sz w:val="22"/>
+          <w:szCs w:val="22"/>
+        </w:rPr>
+      </w:pPr>
+    </w:p>
     <w:p/>
     <w:sectPr>
       <w:pgSz w:w="11906" w:h="16838"/>
@@ -1808,6 +2295,23 @@
       <w:szCs w:val="18"/>
     </w:rPr>
   </w:style>
+  <w:style w:type="paragraph" w:styleId="NormalWeb">
+    <w:name w:val="Normal (Web)"/>
+    <w:basedOn w:val="Normal"/>
+    <w:uiPriority w:val="99"/>
+    <w:semiHidden/>
+    <w:unhideWhenUsed/>
+    <w:rsid w:val="001A40AF"/>
+    <w:pPr>
+      <w:spacing w:before="100" w:beforeAutospacing="1" w:after="100" w:afterAutospacing="1" w:line="240" w:lineRule="auto"/>
+    </w:pPr>
+    <w:rPr>
+      <w:rFonts w:ascii="Times New Roman" w:eastAsia="Times New Roman" w:hAnsi="Times New Roman" w:cs="Times New Roman"/>
+      <w:sz w:val="24"/>
+      <w:szCs w:val="24"/>
+      <w:lang w:eastAsia="en-IE"/>
+    </w:rPr>
+  </w:style>
 </w:styles>
 </file>
 

</xml_diff>

<commit_message>
Final update of Beam Profiler.ino
</commit_message>
<xml_diff>
--- a/Instructions (Beam Profile).docx
+++ b/Instructions (Beam Profile).docx
@@ -21,6 +21,7 @@
     </w:p>
     <w:p>
       <w:pPr>
+        <w:keepNext/>
         <w:jc w:val="center"/>
       </w:pPr>
       <w:r>
@@ -30,9 +31,9 @@
         </w:rPr>
         <w:drawing>
           <wp:inline distT="0" distB="0" distL="0" distR="0">
-            <wp:extent cx="5731510" cy="2114550"/>
-            <wp:effectExtent l="0" t="0" r="2540" b="0"/>
-            <wp:docPr id="5" name="Picture 5"/>
+            <wp:extent cx="5731510" cy="2109470"/>
+            <wp:effectExtent l="0" t="0" r="2540" b="5080"/>
+            <wp:docPr id="7" name="Picture 7"/>
             <wp:cNvGraphicFramePr>
               <a:graphicFrameLocks xmlns:a="http://schemas.openxmlformats.org/drawingml/2006/main" noChangeAspect="1"/>
             </wp:cNvGraphicFramePr>
@@ -40,7 +41,7 @@
               <a:graphicData uri="http://schemas.openxmlformats.org/drawingml/2006/picture">
                 <pic:pic xmlns:pic="http://schemas.openxmlformats.org/drawingml/2006/picture">
                   <pic:nvPicPr>
-                    <pic:cNvPr id="5" name="Diagram (1).png"/>
+                    <pic:cNvPr id="7" name="Diagram (3).png"/>
                     <pic:cNvPicPr/>
                   </pic:nvPicPr>
                   <pic:blipFill>
@@ -58,7 +59,7 @@
                   <pic:spPr>
                     <a:xfrm>
                       <a:off x="0" y="0"/>
-                      <a:ext cx="5731510" cy="2114550"/>
+                      <a:ext cx="5731510" cy="2109470"/>
                     </a:xfrm>
                     <a:prstGeom prst="rect">
                       <a:avLst/>
@@ -73,6 +74,27 @@
     </w:p>
     <w:p>
       <w:pPr>
+        <w:pStyle w:val="Caption"/>
+        <w:jc w:val="center"/>
+      </w:pPr>
+      <w:r>
+        <w:t xml:space="preserve">Figure </w:t>
+      </w:r>
+      <w:fldSimple w:instr=" SEQ Figure \* ARABIC ">
+        <w:r>
+          <w:rPr>
+            <w:noProof/>
+          </w:rPr>
+          <w:t>1</w:t>
+        </w:r>
+      </w:fldSimple>
+      <w:r>
+        <w:t xml:space="preserve"> Front View</w:t>
+      </w:r>
+    </w:p>
+    <w:p>
+      <w:pPr>
+        <w:keepNext/>
         <w:jc w:val="center"/>
       </w:pPr>
       <w:r>
@@ -82,9 +104,9 @@
         </w:rPr>
         <w:drawing>
           <wp:inline distT="0" distB="0" distL="0" distR="0">
-            <wp:extent cx="5391150" cy="1734820"/>
-            <wp:effectExtent l="0" t="0" r="0" b="0"/>
-            <wp:docPr id="6" name="Picture 6"/>
+            <wp:extent cx="5731510" cy="2169160"/>
+            <wp:effectExtent l="0" t="0" r="2540" b="2540"/>
+            <wp:docPr id="8" name="Picture 8"/>
             <wp:cNvGraphicFramePr>
               <a:graphicFrameLocks xmlns:a="http://schemas.openxmlformats.org/drawingml/2006/main" noChangeAspect="1"/>
             </wp:cNvGraphicFramePr>
@@ -92,10 +114,10 @@
               <a:graphicData uri="http://schemas.openxmlformats.org/drawingml/2006/picture">
                 <pic:pic xmlns:pic="http://schemas.openxmlformats.org/drawingml/2006/picture">
                   <pic:nvPicPr>
-                    <pic:cNvPr id="6" name="TopViewBeamProfile (1).png"/>
+                    <pic:cNvPr id="8" name="Diagram (4).png"/>
                     <pic:cNvPicPr/>
                   </pic:nvPicPr>
-                  <pic:blipFill rotWithShape="1">
+                  <pic:blipFill>
                     <a:blip r:embed="rId6">
                       <a:extLst>
                         <a:ext uri="{28A0092B-C50C-407E-A947-70E740481C1C}">
@@ -103,13 +125,95 @@
                         </a:ext>
                       </a:extLst>
                     </a:blip>
-                    <a:srcRect r="5939"/>
+                    <a:stretch>
+                      <a:fillRect/>
+                    </a:stretch>
+                  </pic:blipFill>
+                  <pic:spPr>
+                    <a:xfrm>
+                      <a:off x="0" y="0"/>
+                      <a:ext cx="5731510" cy="2169160"/>
+                    </a:xfrm>
+                    <a:prstGeom prst="rect">
+                      <a:avLst/>
+                    </a:prstGeom>
+                  </pic:spPr>
+                </pic:pic>
+              </a:graphicData>
+            </a:graphic>
+          </wp:inline>
+        </w:drawing>
+      </w:r>
+    </w:p>
+    <w:p>
+      <w:pPr>
+        <w:pStyle w:val="Caption"/>
+        <w:jc w:val="center"/>
+      </w:pPr>
+      <w:r>
+        <w:t xml:space="preserve">Figure </w:t>
+      </w:r>
+      <w:fldSimple w:instr=" SEQ Figure \* ARABIC ">
+        <w:r>
+          <w:rPr>
+            <w:noProof/>
+          </w:rPr>
+          <w:t>2</w:t>
+        </w:r>
+      </w:fldSimple>
+      <w:r>
+        <w:t xml:space="preserve"> Back View</w:t>
+      </w:r>
+    </w:p>
+    <w:p>
+      <w:pPr>
+        <w:jc w:val="center"/>
+        <w:rPr>
+          <w:noProof/>
+          <w:lang w:eastAsia="en-IE"/>
+        </w:rPr>
+      </w:pPr>
+    </w:p>
+    <w:p>
+      <w:pPr>
+        <w:keepNext/>
+        <w:jc w:val="center"/>
+      </w:pPr>
+      <w:r>
+        <w:rPr>
+          <w:noProof/>
+          <w:lang w:eastAsia="en-IE"/>
+        </w:rPr>
+        <w:drawing>
+          <wp:inline distT="0" distB="0" distL="0" distR="0">
+            <wp:extent cx="5539790" cy="1820174"/>
+            <wp:effectExtent l="0" t="0" r="3810" b="0"/>
+            <wp:docPr id="9" name="Picture 9"/>
+            <wp:cNvGraphicFramePr>
+              <a:graphicFrameLocks xmlns:a="http://schemas.openxmlformats.org/drawingml/2006/main" noChangeAspect="1"/>
+            </wp:cNvGraphicFramePr>
+            <a:graphic xmlns:a="http://schemas.openxmlformats.org/drawingml/2006/main">
+              <a:graphicData uri="http://schemas.openxmlformats.org/drawingml/2006/picture">
+                <pic:pic xmlns:pic="http://schemas.openxmlformats.org/drawingml/2006/picture">
+                  <pic:nvPicPr>
+                    <pic:cNvPr id="9" name="Diagram (5).png"/>
+                    <pic:cNvPicPr/>
+                  </pic:nvPicPr>
+                  <pic:blipFill rotWithShape="1">
+                    <a:blip r:embed="rId7">
+                      <a:extLst>
+                        <a:ext uri="{28A0092B-C50C-407E-A947-70E740481C1C}">
+                          <a14:useLocalDpi xmlns:a14="http://schemas.microsoft.com/office/drawing/2010/main" val="0"/>
+                        </a:ext>
+                      </a:extLst>
+                    </a:blip>
+                    <a:srcRect r="6083" b="18869"/>
                     <a:stretch/>
                   </pic:blipFill>
                   <pic:spPr bwMode="auto">
                     <a:xfrm>
                       <a:off x="0" y="0"/>
-                      <a:ext cx="5391150" cy="1734820"/>
+                      <a:ext cx="5575234" cy="1831820"/>
                     </a:xfrm>
                     <a:prstGeom prst="rect">
                       <a:avLst/>
@@ -132,6 +236,36 @@
     </w:p>
     <w:p>
       <w:pPr>
+        <w:pStyle w:val="Caption"/>
+        <w:jc w:val="center"/>
+      </w:pPr>
+      <w:r>
+        <w:t xml:space="preserve">Figure </w:t>
+      </w:r>
+      <w:fldSimple w:instr=" SEQ Figure \* ARABIC ">
+        <w:r>
+          <w:rPr>
+            <w:noProof/>
+          </w:rPr>
+          <w:t>3</w:t>
+        </w:r>
+      </w:fldSimple>
+      <w:r>
+        <w:t xml:space="preserve"> Top View</w:t>
+      </w:r>
+    </w:p>
+    <w:p>
+      <w:pPr>
+        <w:jc w:val="center"/>
+      </w:pPr>
+    </w:p>
+    <w:p>
+      <w:pPr>
+        <w:jc w:val="center"/>
+      </w:pPr>
+    </w:p>
+    <w:p>
+      <w:pPr>
         <w:pStyle w:val="Heading2"/>
       </w:pPr>
       <w:r>
@@ -164,7 +298,7 @@
                     <pic:cNvPicPr/>
                   </pic:nvPicPr>
                   <pic:blipFill>
-                    <a:blip r:embed="rId7" cstate="print">
+                    <a:blip r:embed="rId8" cstate="print">
                       <a:extLst>
                         <a:ext uri="{28A0092B-C50C-407E-A947-70E740481C1C}">
                           <a14:useLocalDpi xmlns:a14="http://schemas.microsoft.com/office/drawing/2010/main" val="0"/>
@@ -199,14 +333,36 @@
       <w:r>
         <w:t xml:space="preserve">Figure </w:t>
       </w:r>
-      <w:fldSimple w:instr=" SEQ Figure \* ARABIC ">
-        <w:r>
-          <w:rPr>
-            <w:noProof/>
-          </w:rPr>
-          <w:t>1</w:t>
-        </w:r>
-      </w:fldSimple>
+      <w:r>
+        <w:rPr>
+          <w:noProof/>
+        </w:rPr>
+        <w:fldChar w:fldCharType="begin"/>
+      </w:r>
+      <w:r>
+        <w:rPr>
+          <w:noProof/>
+        </w:rPr>
+        <w:instrText xml:space="preserve"> SEQ Figure \* ARABIC </w:instrText>
+      </w:r>
+      <w:r>
+        <w:rPr>
+          <w:noProof/>
+        </w:rPr>
+        <w:fldChar w:fldCharType="separate"/>
+      </w:r>
+      <w:r>
+        <w:rPr>
+          <w:noProof/>
+        </w:rPr>
+        <w:t>4</w:t>
+      </w:r>
+      <w:r>
+        <w:rPr>
+          <w:noProof/>
+        </w:rPr>
+        <w:fldChar w:fldCharType="end"/>
+      </w:r>
       <w:r>
         <w:t xml:space="preserve"> Circuit Schematic</w:t>
       </w:r>
@@ -232,481 +388,6 @@
         <w:numPr>
           <w:ilvl w:val="0"/>
           <w:numId w:val="1"/>
-        </w:numPr>
-        <w:spacing w:after="0" w:line="240" w:lineRule="auto"/>
-        <w:ind w:left="540"/>
-        <w:textAlignment w:val="center"/>
-        <w:rPr>
-          <w:rFonts w:ascii="Calibri" w:eastAsia="Times New Roman" w:hAnsi="Calibri" w:cs="Calibri"/>
-          <w:lang w:eastAsia="en-IE"/>
-        </w:rPr>
-      </w:pPr>
-      <w:r>
-        <w:rPr>
-          <w:rFonts w:ascii="Calibri" w:eastAsia="Times New Roman" w:hAnsi="Calibri" w:cs="Calibri"/>
-          <w:lang w:eastAsia="en-IE"/>
-        </w:rPr>
-        <w:t>Download/Clone UV-</w:t>
-      </w:r>
-      <w:proofErr w:type="spellStart"/>
-      <w:r>
-        <w:rPr>
-          <w:rFonts w:ascii="Calibri" w:eastAsia="Times New Roman" w:hAnsi="Calibri" w:cs="Calibri"/>
-          <w:lang w:eastAsia="en-IE"/>
-        </w:rPr>
-        <w:t>Sintec</w:t>
-      </w:r>
-      <w:proofErr w:type="spellEnd"/>
-      <w:r>
-        <w:rPr>
-          <w:rFonts w:ascii="Calibri" w:eastAsia="Times New Roman" w:hAnsi="Calibri" w:cs="Calibri"/>
-          <w:lang w:eastAsia="en-IE"/>
-        </w:rPr>
-        <w:t xml:space="preserve"> </w:t>
-      </w:r>
-      <w:proofErr w:type="spellStart"/>
-      <w:r>
-        <w:rPr>
-          <w:rFonts w:ascii="Calibri" w:eastAsia="Times New Roman" w:hAnsi="Calibri" w:cs="Calibri"/>
-          <w:lang w:eastAsia="en-IE"/>
-        </w:rPr>
-        <w:t>github</w:t>
-      </w:r>
-      <w:proofErr w:type="spellEnd"/>
-      <w:r>
-        <w:rPr>
-          <w:rFonts w:ascii="Calibri" w:eastAsia="Times New Roman" w:hAnsi="Calibri" w:cs="Calibri"/>
-          <w:lang w:eastAsia="en-IE"/>
-        </w:rPr>
-        <w:t xml:space="preserve"> (</w:t>
-      </w:r>
-      <w:hyperlink r:id="rId8" w:history="1">
-        <w:r>
-          <w:rPr>
-            <w:rFonts w:ascii="Calibri" w:eastAsia="Times New Roman" w:hAnsi="Calibri" w:cs="Calibri"/>
-            <w:color w:val="0000FF"/>
-            <w:u w:val="single"/>
-            <w:lang w:eastAsia="en-IE"/>
-          </w:rPr>
-          <w:t>https://github.com/Barry8197/UV-Sintec</w:t>
-        </w:r>
-      </w:hyperlink>
-      <w:r>
-        <w:rPr>
-          <w:rFonts w:ascii="Calibri" w:eastAsia="Times New Roman" w:hAnsi="Calibri" w:cs="Calibri"/>
-          <w:lang w:eastAsia="en-IE"/>
-        </w:rPr>
-        <w:t>)</w:t>
-      </w:r>
-    </w:p>
-    <w:p>
-      <w:pPr>
-        <w:numPr>
-          <w:ilvl w:val="0"/>
-          <w:numId w:val="1"/>
-        </w:numPr>
-        <w:spacing w:after="0" w:line="240" w:lineRule="auto"/>
-        <w:ind w:left="540"/>
-        <w:textAlignment w:val="center"/>
-        <w:rPr>
-          <w:rFonts w:ascii="Calibri" w:eastAsia="Times New Roman" w:hAnsi="Calibri" w:cs="Calibri"/>
-          <w:lang w:eastAsia="en-IE"/>
-        </w:rPr>
-      </w:pPr>
-      <w:r>
-        <w:rPr>
-          <w:rFonts w:ascii="Calibri" w:eastAsia="Times New Roman" w:hAnsi="Calibri" w:cs="Calibri"/>
-          <w:lang w:eastAsia="en-IE"/>
-        </w:rPr>
-        <w:t xml:space="preserve">Upload </w:t>
-      </w:r>
-      <w:proofErr w:type="spellStart"/>
-      <w:r>
-        <w:rPr>
-          <w:rFonts w:ascii="Calibri" w:eastAsia="Times New Roman" w:hAnsi="Calibri" w:cs="Calibri"/>
-          <w:lang w:eastAsia="en-IE"/>
-        </w:rPr>
-        <w:t>BeamProfiler.ino</w:t>
-      </w:r>
-      <w:proofErr w:type="spellEnd"/>
-      <w:r>
-        <w:rPr>
-          <w:rFonts w:ascii="Calibri" w:eastAsia="Times New Roman" w:hAnsi="Calibri" w:cs="Calibri"/>
-          <w:lang w:eastAsia="en-IE"/>
-        </w:rPr>
-        <w:t xml:space="preserve"> to Arduino </w:t>
-      </w:r>
-    </w:p>
-    <w:p>
-      <w:pPr>
-        <w:numPr>
-          <w:ilvl w:val="0"/>
-          <w:numId w:val="1"/>
-        </w:numPr>
-        <w:spacing w:after="0" w:line="240" w:lineRule="auto"/>
-        <w:ind w:left="540"/>
-        <w:textAlignment w:val="center"/>
-        <w:rPr>
-          <w:rFonts w:ascii="Calibri" w:eastAsia="Times New Roman" w:hAnsi="Calibri" w:cs="Calibri"/>
-          <w:lang w:eastAsia="en-IE"/>
-        </w:rPr>
-      </w:pPr>
-      <w:r>
-        <w:rPr>
-          <w:rFonts w:ascii="Calibri" w:eastAsia="Times New Roman" w:hAnsi="Calibri" w:cs="Calibri"/>
-          <w:lang w:eastAsia="en-IE"/>
-        </w:rPr>
-        <w:t>Plug in Power Sources (separate supp</w:t>
-      </w:r>
-      <w:r>
-        <w:rPr>
-          <w:rFonts w:ascii="Calibri" w:eastAsia="Times New Roman" w:hAnsi="Calibri" w:cs="Calibri"/>
-          <w:lang w:eastAsia="en-IE"/>
-        </w:rPr>
-        <w:t>ly for the motor and circuitry)</w:t>
-      </w:r>
-      <w:r>
-        <w:rPr>
-          <w:rFonts w:ascii="Calibri" w:eastAsia="Times New Roman" w:hAnsi="Calibri" w:cs="Calibri"/>
-          <w:lang w:eastAsia="en-IE"/>
-        </w:rPr>
-        <w:t>. 13V positive and negative and 13V to motor separately.</w:t>
-      </w:r>
-      <w:r>
-        <w:rPr>
-          <w:rFonts w:ascii="Calibri" w:eastAsia="Times New Roman" w:hAnsi="Calibri" w:cs="Calibri"/>
-          <w:highlight w:val="yellow"/>
-          <w:lang w:eastAsia="en-IE"/>
-        </w:rPr>
-        <w:t>(To be explained when mounted)</w:t>
-      </w:r>
-    </w:p>
-    <w:p>
-      <w:pPr>
-        <w:numPr>
-          <w:ilvl w:val="0"/>
-          <w:numId w:val="1"/>
-        </w:numPr>
-        <w:spacing w:after="0" w:line="240" w:lineRule="auto"/>
-        <w:ind w:left="540"/>
-        <w:textAlignment w:val="center"/>
-        <w:rPr>
-          <w:rFonts w:ascii="Calibri" w:eastAsia="Times New Roman" w:hAnsi="Calibri" w:cs="Calibri"/>
-          <w:lang w:eastAsia="en-IE"/>
-        </w:rPr>
-      </w:pPr>
-      <w:r>
-        <w:rPr>
-          <w:rFonts w:ascii="Calibri" w:eastAsia="Times New Roman" w:hAnsi="Calibri" w:cs="Calibri"/>
-          <w:lang w:eastAsia="en-IE"/>
-        </w:rPr>
-        <w:t>Centre LED over the centre</w:t>
-      </w:r>
-      <w:r>
-        <w:rPr>
-          <w:rFonts w:ascii="Calibri" w:eastAsia="Times New Roman" w:hAnsi="Calibri" w:cs="Calibri"/>
-          <w:lang w:eastAsia="en-IE"/>
-        </w:rPr>
-        <w:t xml:space="preserve"> of the Turntable. Make sure that </w:t>
-      </w:r>
-      <w:r>
-        <w:rPr>
-          <w:rFonts w:ascii="Calibri" w:eastAsia="Times New Roman" w:hAnsi="Calibri" w:cs="Calibri"/>
-          <w:lang w:eastAsia="en-IE"/>
-        </w:rPr>
-        <w:t>mounts are securely fastened to turntable to minimize the vibration felt by the LED.</w:t>
-      </w:r>
-    </w:p>
-    <w:p>
-      <w:pPr>
-        <w:numPr>
-          <w:ilvl w:val="0"/>
-          <w:numId w:val="1"/>
-        </w:numPr>
-        <w:spacing w:after="0" w:line="240" w:lineRule="auto"/>
-        <w:ind w:left="540"/>
-        <w:textAlignment w:val="center"/>
-        <w:rPr>
-          <w:rFonts w:ascii="Calibri" w:eastAsia="Times New Roman" w:hAnsi="Calibri" w:cs="Calibri"/>
-          <w:lang w:eastAsia="en-IE"/>
-        </w:rPr>
-      </w:pPr>
-      <w:r>
-        <w:rPr>
-          <w:rFonts w:ascii="Calibri" w:eastAsia="Times New Roman" w:hAnsi="Calibri" w:cs="Calibri"/>
-          <w:lang w:eastAsia="en-IE"/>
-        </w:rPr>
-        <w:t>Line u</w:t>
-      </w:r>
-      <w:r>
-        <w:rPr>
-          <w:rFonts w:ascii="Calibri" w:eastAsia="Times New Roman" w:hAnsi="Calibri" w:cs="Calibri"/>
-          <w:lang w:eastAsia="en-IE"/>
-        </w:rPr>
-        <w:t>p Photodiode to the centre of the LED.</w:t>
-      </w:r>
-    </w:p>
-    <w:p>
-      <w:pPr>
-        <w:numPr>
-          <w:ilvl w:val="0"/>
-          <w:numId w:val="1"/>
-        </w:numPr>
-        <w:spacing w:after="0" w:line="240" w:lineRule="auto"/>
-        <w:ind w:left="540"/>
-        <w:textAlignment w:val="center"/>
-        <w:rPr>
-          <w:rFonts w:ascii="Calibri" w:eastAsia="Times New Roman" w:hAnsi="Calibri" w:cs="Calibri"/>
-          <w:lang w:eastAsia="en-IE"/>
-        </w:rPr>
-      </w:pPr>
-      <w:r>
-        <w:rPr>
-          <w:rFonts w:ascii="Calibri" w:eastAsia="Times New Roman" w:hAnsi="Calibri" w:cs="Calibri"/>
-          <w:lang w:eastAsia="en-IE"/>
-        </w:rPr>
-        <w:t>Make sure switch is powered so that LED emits light.</w:t>
-      </w:r>
-    </w:p>
-    <w:p>
-      <w:pPr>
-        <w:numPr>
-          <w:ilvl w:val="0"/>
-          <w:numId w:val="1"/>
-        </w:numPr>
-        <w:spacing w:after="0" w:line="240" w:lineRule="auto"/>
-        <w:ind w:left="540"/>
-        <w:textAlignment w:val="center"/>
-        <w:rPr>
-          <w:rFonts w:ascii="Calibri" w:eastAsia="Times New Roman" w:hAnsi="Calibri" w:cs="Calibri"/>
-          <w:lang w:eastAsia="en-IE"/>
-        </w:rPr>
-      </w:pPr>
-      <w:r>
-        <w:rPr>
-          <w:rFonts w:ascii="Calibri" w:eastAsia="Times New Roman" w:hAnsi="Calibri" w:cs="Calibri"/>
-          <w:lang w:eastAsia="en-IE"/>
-        </w:rPr>
-        <w:t xml:space="preserve">Adjust </w:t>
-      </w:r>
-      <w:proofErr w:type="spellStart"/>
-      <w:proofErr w:type="gramStart"/>
-      <w:r>
-        <w:rPr>
-          <w:rFonts w:ascii="Calibri" w:eastAsia="Times New Roman" w:hAnsi="Calibri" w:cs="Calibri"/>
-          <w:lang w:eastAsia="en-IE"/>
-        </w:rPr>
-        <w:t>a</w:t>
-      </w:r>
-      <w:r>
-        <w:rPr>
-          <w:rFonts w:ascii="Calibri" w:eastAsia="Times New Roman" w:hAnsi="Calibri" w:cs="Calibri"/>
-          <w:lang w:eastAsia="en-IE"/>
-        </w:rPr>
-        <w:t>lan</w:t>
-      </w:r>
-      <w:proofErr w:type="spellEnd"/>
-      <w:proofErr w:type="gramEnd"/>
-      <w:r>
-        <w:rPr>
-          <w:rFonts w:ascii="Calibri" w:eastAsia="Times New Roman" w:hAnsi="Calibri" w:cs="Calibri"/>
-          <w:lang w:eastAsia="en-IE"/>
-        </w:rPr>
-        <w:t xml:space="preserve"> key to make the switch trigger at roughly when the turntable is perpendicular to the sliding rail.</w:t>
-      </w:r>
-    </w:p>
-    <w:p>
-      <w:pPr>
-        <w:numPr>
-          <w:ilvl w:val="0"/>
-          <w:numId w:val="1"/>
-        </w:numPr>
-        <w:spacing w:after="0" w:line="240" w:lineRule="auto"/>
-        <w:ind w:left="540"/>
-        <w:textAlignment w:val="center"/>
-        <w:rPr>
-          <w:rFonts w:ascii="Calibri" w:eastAsia="Times New Roman" w:hAnsi="Calibri" w:cs="Calibri"/>
-          <w:lang w:eastAsia="en-IE"/>
-        </w:rPr>
-      </w:pPr>
-      <w:r>
-        <w:rPr>
-          <w:rFonts w:ascii="Calibri" w:eastAsia="Times New Roman" w:hAnsi="Calibri" w:cs="Calibri"/>
-          <w:lang w:eastAsia="en-IE"/>
-        </w:rPr>
-        <w:t>Run UV-</w:t>
-      </w:r>
-      <w:proofErr w:type="spellStart"/>
-      <w:r>
-        <w:rPr>
-          <w:rFonts w:ascii="Calibri" w:eastAsia="Times New Roman" w:hAnsi="Calibri" w:cs="Calibri"/>
-          <w:lang w:eastAsia="en-IE"/>
-        </w:rPr>
-        <w:t>Sintec</w:t>
-      </w:r>
-      <w:proofErr w:type="spellEnd"/>
-      <w:r>
-        <w:rPr>
-          <w:rFonts w:ascii="Calibri" w:eastAsia="Times New Roman" w:hAnsi="Calibri" w:cs="Calibri"/>
-          <w:lang w:eastAsia="en-IE"/>
-        </w:rPr>
-        <w:t>/</w:t>
-      </w:r>
-      <w:proofErr w:type="spellStart"/>
-      <w:r>
-        <w:rPr>
-          <w:rFonts w:ascii="Calibri" w:eastAsia="Times New Roman" w:hAnsi="Calibri" w:cs="Calibri"/>
-          <w:lang w:eastAsia="en-IE"/>
-        </w:rPr>
-        <w:t>BeamProfile</w:t>
-      </w:r>
-      <w:proofErr w:type="spellEnd"/>
-      <w:r>
-        <w:rPr>
-          <w:rFonts w:ascii="Calibri" w:eastAsia="Times New Roman" w:hAnsi="Calibri" w:cs="Calibri"/>
-          <w:lang w:eastAsia="en-IE"/>
-        </w:rPr>
-        <w:t>/LEDSweep.py. Make Sure the COM port matches that of the computer being used.</w:t>
-      </w:r>
-    </w:p>
-    <w:p>
-      <w:pPr>
-        <w:numPr>
-          <w:ilvl w:val="0"/>
-          <w:numId w:val="1"/>
-        </w:numPr>
-        <w:spacing w:after="0" w:line="240" w:lineRule="auto"/>
-        <w:ind w:left="540"/>
-        <w:textAlignment w:val="center"/>
-        <w:rPr>
-          <w:rFonts w:ascii="Calibri" w:eastAsia="Times New Roman" w:hAnsi="Calibri" w:cs="Calibri"/>
-          <w:lang w:eastAsia="en-IE"/>
-        </w:rPr>
-      </w:pPr>
-      <w:r>
-        <w:rPr>
-          <w:rFonts w:ascii="Calibri" w:eastAsia="Times New Roman" w:hAnsi="Calibri" w:cs="Calibri"/>
-          <w:lang w:eastAsia="en-IE"/>
-        </w:rPr>
-        <w:t>The Turntable should reset itself to the home position. The Program will ask for the Product Key of the LED, the number of turns desired and the Boxcar.</w:t>
-      </w:r>
-    </w:p>
-    <w:p>
-      <w:pPr>
-        <w:numPr>
-          <w:ilvl w:val="0"/>
-          <w:numId w:val="1"/>
-        </w:numPr>
-        <w:spacing w:after="0" w:line="240" w:lineRule="auto"/>
-        <w:ind w:left="540"/>
-        <w:textAlignment w:val="center"/>
-        <w:rPr>
-          <w:rFonts w:ascii="Calibri" w:eastAsia="Times New Roman" w:hAnsi="Calibri" w:cs="Calibri"/>
-          <w:lang w:eastAsia="en-IE"/>
-        </w:rPr>
-      </w:pPr>
-      <w:r>
-        <w:rPr>
-          <w:rFonts w:ascii="Calibri" w:eastAsia="Times New Roman" w:hAnsi="Calibri" w:cs="Calibri"/>
-          <w:lang w:eastAsia="en-IE"/>
-        </w:rPr>
-        <w:t xml:space="preserve">Record </w:t>
-      </w:r>
-      <w:r>
-        <w:rPr>
-          <w:rFonts w:ascii="Calibri" w:eastAsia="Times New Roman" w:hAnsi="Calibri" w:cs="Calibri"/>
-          <w:lang w:eastAsia="en-IE"/>
-        </w:rPr>
-        <w:t>the angle of the LED</w:t>
-      </w:r>
-      <w:r>
-        <w:rPr>
-          <w:rFonts w:ascii="Calibri" w:eastAsia="Times New Roman" w:hAnsi="Calibri" w:cs="Calibri"/>
-          <w:lang w:eastAsia="en-IE"/>
-        </w:rPr>
-        <w:t xml:space="preserve"> as per the section below</w:t>
-      </w:r>
-    </w:p>
-    <w:p>
-      <w:pPr>
-        <w:numPr>
-          <w:ilvl w:val="0"/>
-          <w:numId w:val="1"/>
-        </w:numPr>
-        <w:spacing w:after="0" w:line="240" w:lineRule="auto"/>
-        <w:ind w:left="540"/>
-        <w:textAlignment w:val="center"/>
-        <w:rPr>
-          <w:rFonts w:ascii="Calibri" w:eastAsia="Times New Roman" w:hAnsi="Calibri" w:cs="Calibri"/>
-          <w:lang w:eastAsia="en-IE"/>
-        </w:rPr>
-      </w:pPr>
-      <w:r>
-        <w:rPr>
-          <w:rFonts w:ascii="Calibri" w:eastAsia="Times New Roman" w:hAnsi="Calibri" w:cs="Calibri"/>
-          <w:lang w:eastAsia="en-IE"/>
-        </w:rPr>
-        <w:t xml:space="preserve">The Apparatus will repeat </w:t>
-      </w:r>
-      <w:r>
-        <w:rPr>
-          <w:rFonts w:ascii="Calibri" w:eastAsia="Times New Roman" w:hAnsi="Calibri" w:cs="Calibri"/>
-          <w:lang w:eastAsia="en-IE"/>
-        </w:rPr>
-        <w:t>4 times each time pausing to rotate the angle of the LED,</w:t>
-      </w:r>
-      <w:r>
-        <w:rPr>
-          <w:rFonts w:ascii="Calibri" w:eastAsia="Times New Roman" w:hAnsi="Calibri" w:cs="Calibri"/>
-          <w:lang w:eastAsia="en-IE"/>
-        </w:rPr>
-        <w:t xml:space="preserve"> in order to create a 3D model of the cosine response of the photodiode</w:t>
-      </w:r>
-      <w:r>
-        <w:rPr>
-          <w:rFonts w:ascii="Calibri" w:eastAsia="Times New Roman" w:hAnsi="Calibri" w:cs="Calibri"/>
-          <w:lang w:eastAsia="en-IE"/>
-        </w:rPr>
-        <w:t>.</w:t>
-      </w:r>
-    </w:p>
-    <w:p>
-      <w:pPr>
-        <w:numPr>
-          <w:ilvl w:val="0"/>
-          <w:numId w:val="1"/>
-        </w:numPr>
-        <w:spacing w:after="0" w:line="240" w:lineRule="auto"/>
-        <w:ind w:left="540"/>
-        <w:textAlignment w:val="center"/>
-        <w:rPr>
-          <w:rFonts w:ascii="Calibri" w:eastAsia="Times New Roman" w:hAnsi="Calibri" w:cs="Calibri"/>
-          <w:lang w:eastAsia="en-IE"/>
-        </w:rPr>
-      </w:pPr>
-      <w:r>
-        <w:rPr>
-          <w:rFonts w:ascii="Calibri" w:eastAsia="Times New Roman" w:hAnsi="Calibri" w:cs="Calibri"/>
-          <w:lang w:eastAsia="en-IE"/>
-        </w:rPr>
-        <w:t>The program will then ask if you would like to add this to the database. ( The program will check if this is a duplicate and if you would like to overwrite the data)</w:t>
-      </w:r>
-    </w:p>
-    <w:p/>
-    <w:p>
-      <w:pPr>
-        <w:pStyle w:val="Heading3"/>
-      </w:pPr>
-      <w:r>
-        <w:lastRenderedPageBreak/>
-        <w:t>Cosine Response</w:t>
-      </w:r>
-    </w:p>
-    <w:p>
-      <w:pPr>
-        <w:numPr>
-          <w:ilvl w:val="0"/>
-          <w:numId w:val="2"/>
         </w:numPr>
         <w:spacing w:after="0" w:line="240" w:lineRule="auto"/>
         <w:ind w:left="540"/>
@@ -778,7 +459,7 @@
       <w:pPr>
         <w:numPr>
           <w:ilvl w:val="0"/>
-          <w:numId w:val="2"/>
+          <w:numId w:val="1"/>
         </w:numPr>
         <w:spacing w:after="0" w:line="240" w:lineRule="auto"/>
         <w:ind w:left="540"/>
@@ -810,6 +491,392 @@
           <w:lang w:eastAsia="en-IE"/>
         </w:rPr>
         <w:t xml:space="preserve"> to Arduino </w:t>
+      </w:r>
+    </w:p>
+    <w:p>
+      <w:pPr>
+        <w:numPr>
+          <w:ilvl w:val="0"/>
+          <w:numId w:val="1"/>
+        </w:numPr>
+        <w:spacing w:after="0" w:line="240" w:lineRule="auto"/>
+        <w:ind w:left="540"/>
+        <w:textAlignment w:val="center"/>
+        <w:rPr>
+          <w:rFonts w:ascii="Calibri" w:eastAsia="Times New Roman" w:hAnsi="Calibri" w:cs="Calibri"/>
+          <w:lang w:eastAsia="en-IE"/>
+        </w:rPr>
+      </w:pPr>
+      <w:r>
+        <w:rPr>
+          <w:rFonts w:ascii="Calibri" w:eastAsia="Times New Roman" w:hAnsi="Calibri" w:cs="Calibri"/>
+          <w:lang w:eastAsia="en-IE"/>
+        </w:rPr>
+        <w:t>Plug in Power Sources (separate supp</w:t>
+      </w:r>
+      <w:r>
+        <w:rPr>
+          <w:rFonts w:ascii="Calibri" w:eastAsia="Times New Roman" w:hAnsi="Calibri" w:cs="Calibri"/>
+          <w:lang w:eastAsia="en-IE"/>
+        </w:rPr>
+        <w:t>ly for the motor and circuitry)</w:t>
+      </w:r>
+      <w:r>
+        <w:rPr>
+          <w:rFonts w:ascii="Calibri" w:eastAsia="Times New Roman" w:hAnsi="Calibri" w:cs="Calibri"/>
+          <w:lang w:eastAsia="en-IE"/>
+        </w:rPr>
+        <w:t>. 13V positive and negative and 13V to motor separately.</w:t>
+      </w:r>
+      <w:r>
+        <w:rPr>
+          <w:rFonts w:ascii="Calibri" w:eastAsia="Times New Roman" w:hAnsi="Calibri" w:cs="Calibri"/>
+          <w:lang w:eastAsia="en-IE"/>
+        </w:rPr>
+        <w:t xml:space="preserve"> The red, blue, and black input ports are for powering the amplifiers, Arduino and LED power. The yellow and green (ground) are for powering the motor. These supplies can be connected together but will receive more noise on the line when powered together </w:t>
+      </w:r>
+    </w:p>
+    <w:p>
+      <w:pPr>
+        <w:numPr>
+          <w:ilvl w:val="0"/>
+          <w:numId w:val="1"/>
+        </w:numPr>
+        <w:spacing w:after="0" w:line="240" w:lineRule="auto"/>
+        <w:ind w:left="540"/>
+        <w:textAlignment w:val="center"/>
+        <w:rPr>
+          <w:rFonts w:ascii="Calibri" w:eastAsia="Times New Roman" w:hAnsi="Calibri" w:cs="Calibri"/>
+          <w:lang w:eastAsia="en-IE"/>
+        </w:rPr>
+      </w:pPr>
+      <w:r>
+        <w:rPr>
+          <w:rFonts w:ascii="Calibri" w:eastAsia="Times New Roman" w:hAnsi="Calibri" w:cs="Calibri"/>
+          <w:lang w:eastAsia="en-IE"/>
+        </w:rPr>
+        <w:t>Centre LED over the centre</w:t>
+      </w:r>
+      <w:r>
+        <w:rPr>
+          <w:rFonts w:ascii="Calibri" w:eastAsia="Times New Roman" w:hAnsi="Calibri" w:cs="Calibri"/>
+          <w:lang w:eastAsia="en-IE"/>
+        </w:rPr>
+        <w:t xml:space="preserve"> of the Turntable. Make sure that </w:t>
+      </w:r>
+      <w:r>
+        <w:rPr>
+          <w:rFonts w:ascii="Calibri" w:eastAsia="Times New Roman" w:hAnsi="Calibri" w:cs="Calibri"/>
+          <w:lang w:eastAsia="en-IE"/>
+        </w:rPr>
+        <w:t>mounts are securely fastened to turntable to minimize the vibration felt by the LED.</w:t>
+      </w:r>
+    </w:p>
+    <w:p>
+      <w:pPr>
+        <w:numPr>
+          <w:ilvl w:val="0"/>
+          <w:numId w:val="1"/>
+        </w:numPr>
+        <w:spacing w:after="0" w:line="240" w:lineRule="auto"/>
+        <w:ind w:left="540"/>
+        <w:textAlignment w:val="center"/>
+        <w:rPr>
+          <w:rFonts w:ascii="Calibri" w:eastAsia="Times New Roman" w:hAnsi="Calibri" w:cs="Calibri"/>
+          <w:lang w:eastAsia="en-IE"/>
+        </w:rPr>
+      </w:pPr>
+      <w:r>
+        <w:rPr>
+          <w:rFonts w:ascii="Calibri" w:eastAsia="Times New Roman" w:hAnsi="Calibri" w:cs="Calibri"/>
+          <w:lang w:eastAsia="en-IE"/>
+        </w:rPr>
+        <w:t>Line u</w:t>
+      </w:r>
+      <w:r>
+        <w:rPr>
+          <w:rFonts w:ascii="Calibri" w:eastAsia="Times New Roman" w:hAnsi="Calibri" w:cs="Calibri"/>
+          <w:lang w:eastAsia="en-IE"/>
+        </w:rPr>
+        <w:t>p Photodiode to the centre of the LED.</w:t>
+      </w:r>
+    </w:p>
+    <w:p>
+      <w:pPr>
+        <w:numPr>
+          <w:ilvl w:val="0"/>
+          <w:numId w:val="1"/>
+        </w:numPr>
+        <w:spacing w:after="0" w:line="240" w:lineRule="auto"/>
+        <w:ind w:left="540"/>
+        <w:textAlignment w:val="center"/>
+        <w:rPr>
+          <w:rFonts w:ascii="Calibri" w:eastAsia="Times New Roman" w:hAnsi="Calibri" w:cs="Calibri"/>
+          <w:lang w:eastAsia="en-IE"/>
+        </w:rPr>
+      </w:pPr>
+      <w:r>
+        <w:rPr>
+          <w:rFonts w:ascii="Calibri" w:eastAsia="Times New Roman" w:hAnsi="Calibri" w:cs="Calibri"/>
+          <w:lang w:eastAsia="en-IE"/>
+        </w:rPr>
+        <w:t>Make sure switch is powered so that LED emits light.</w:t>
+      </w:r>
+    </w:p>
+    <w:p>
+      <w:pPr>
+        <w:numPr>
+          <w:ilvl w:val="0"/>
+          <w:numId w:val="1"/>
+        </w:numPr>
+        <w:spacing w:after="0" w:line="240" w:lineRule="auto"/>
+        <w:ind w:left="540"/>
+        <w:textAlignment w:val="center"/>
+        <w:rPr>
+          <w:rFonts w:ascii="Calibri" w:eastAsia="Times New Roman" w:hAnsi="Calibri" w:cs="Calibri"/>
+          <w:lang w:eastAsia="en-IE"/>
+        </w:rPr>
+      </w:pPr>
+      <w:r>
+        <w:rPr>
+          <w:rFonts w:ascii="Calibri" w:eastAsia="Times New Roman" w:hAnsi="Calibri" w:cs="Calibri"/>
+          <w:lang w:eastAsia="en-IE"/>
+        </w:rPr>
+        <w:t xml:space="preserve">Adjust </w:t>
+      </w:r>
+      <w:proofErr w:type="spellStart"/>
+      <w:proofErr w:type="gramStart"/>
+      <w:r>
+        <w:rPr>
+          <w:rFonts w:ascii="Calibri" w:eastAsia="Times New Roman" w:hAnsi="Calibri" w:cs="Calibri"/>
+          <w:lang w:eastAsia="en-IE"/>
+        </w:rPr>
+        <w:t>a</w:t>
+      </w:r>
+      <w:r>
+        <w:rPr>
+          <w:rFonts w:ascii="Calibri" w:eastAsia="Times New Roman" w:hAnsi="Calibri" w:cs="Calibri"/>
+          <w:lang w:eastAsia="en-IE"/>
+        </w:rPr>
+        <w:t>lan</w:t>
+      </w:r>
+      <w:proofErr w:type="spellEnd"/>
+      <w:proofErr w:type="gramEnd"/>
+      <w:r>
+        <w:rPr>
+          <w:rFonts w:ascii="Calibri" w:eastAsia="Times New Roman" w:hAnsi="Calibri" w:cs="Calibri"/>
+          <w:lang w:eastAsia="en-IE"/>
+        </w:rPr>
+        <w:t xml:space="preserve"> key to make the switch trigger at roughly when the turntable is perpendicular to the sliding rail.</w:t>
+      </w:r>
+    </w:p>
+    <w:p>
+      <w:pPr>
+        <w:numPr>
+          <w:ilvl w:val="0"/>
+          <w:numId w:val="1"/>
+        </w:numPr>
+        <w:spacing w:after="0" w:line="240" w:lineRule="auto"/>
+        <w:ind w:left="540"/>
+        <w:textAlignment w:val="center"/>
+        <w:rPr>
+          <w:rFonts w:ascii="Calibri" w:eastAsia="Times New Roman" w:hAnsi="Calibri" w:cs="Calibri"/>
+          <w:lang w:eastAsia="en-IE"/>
+        </w:rPr>
+      </w:pPr>
+      <w:r>
+        <w:rPr>
+          <w:rFonts w:ascii="Calibri" w:eastAsia="Times New Roman" w:hAnsi="Calibri" w:cs="Calibri"/>
+          <w:lang w:eastAsia="en-IE"/>
+        </w:rPr>
+        <w:t>Run UV-</w:t>
+      </w:r>
+      <w:proofErr w:type="spellStart"/>
+      <w:r>
+        <w:rPr>
+          <w:rFonts w:ascii="Calibri" w:eastAsia="Times New Roman" w:hAnsi="Calibri" w:cs="Calibri"/>
+          <w:lang w:eastAsia="en-IE"/>
+        </w:rPr>
+        <w:t>Sintec</w:t>
+      </w:r>
+      <w:proofErr w:type="spellEnd"/>
+      <w:r>
+        <w:rPr>
+          <w:rFonts w:ascii="Calibri" w:eastAsia="Times New Roman" w:hAnsi="Calibri" w:cs="Calibri"/>
+          <w:lang w:eastAsia="en-IE"/>
+        </w:rPr>
+        <w:t>/</w:t>
+      </w:r>
+      <w:proofErr w:type="spellStart"/>
+      <w:r>
+        <w:rPr>
+          <w:rFonts w:ascii="Calibri" w:eastAsia="Times New Roman" w:hAnsi="Calibri" w:cs="Calibri"/>
+          <w:lang w:eastAsia="en-IE"/>
+        </w:rPr>
+        <w:t>BeamProfile</w:t>
+      </w:r>
+      <w:proofErr w:type="spellEnd"/>
+      <w:r>
+        <w:rPr>
+          <w:rFonts w:ascii="Calibri" w:eastAsia="Times New Roman" w:hAnsi="Calibri" w:cs="Calibri"/>
+          <w:lang w:eastAsia="en-IE"/>
+        </w:rPr>
+        <w:t>/LEDSweep.py. Make Sure the COM port matches that of the computer being used.</w:t>
+      </w:r>
+    </w:p>
+    <w:p>
+      <w:pPr>
+        <w:numPr>
+          <w:ilvl w:val="0"/>
+          <w:numId w:val="1"/>
+        </w:numPr>
+        <w:spacing w:after="0" w:line="240" w:lineRule="auto"/>
+        <w:ind w:left="540"/>
+        <w:textAlignment w:val="center"/>
+        <w:rPr>
+          <w:rFonts w:ascii="Calibri" w:eastAsia="Times New Roman" w:hAnsi="Calibri" w:cs="Calibri"/>
+          <w:lang w:eastAsia="en-IE"/>
+        </w:rPr>
+      </w:pPr>
+      <w:r>
+        <w:rPr>
+          <w:rFonts w:ascii="Calibri" w:eastAsia="Times New Roman" w:hAnsi="Calibri" w:cs="Calibri"/>
+          <w:lang w:eastAsia="en-IE"/>
+        </w:rPr>
+        <w:t>C</w:t>
+      </w:r>
+      <w:r>
+        <w:rPr>
+          <w:rFonts w:ascii="Calibri" w:eastAsia="Times New Roman" w:hAnsi="Calibri" w:cs="Calibri"/>
+          <w:lang w:eastAsia="en-IE"/>
+        </w:rPr>
+        <w:t>over the apparatus using the black box in order to minimize the effect of outside light.</w:t>
+      </w:r>
+    </w:p>
+    <w:p>
+      <w:pPr>
+        <w:numPr>
+          <w:ilvl w:val="0"/>
+          <w:numId w:val="1"/>
+        </w:numPr>
+        <w:spacing w:after="0" w:line="240" w:lineRule="auto"/>
+        <w:ind w:left="540"/>
+        <w:textAlignment w:val="center"/>
+        <w:rPr>
+          <w:rFonts w:ascii="Calibri" w:eastAsia="Times New Roman" w:hAnsi="Calibri" w:cs="Calibri"/>
+          <w:lang w:eastAsia="en-IE"/>
+        </w:rPr>
+      </w:pPr>
+      <w:r>
+        <w:rPr>
+          <w:rFonts w:ascii="Calibri" w:eastAsia="Times New Roman" w:hAnsi="Calibri" w:cs="Calibri"/>
+          <w:lang w:eastAsia="en-IE"/>
+        </w:rPr>
+        <w:t>The Turntable should reset itself to the home position. The Program will ask for the Product Key of the LED, the number of turns desired and the Boxcar.</w:t>
+      </w:r>
+    </w:p>
+    <w:p>
+      <w:pPr>
+        <w:numPr>
+          <w:ilvl w:val="0"/>
+          <w:numId w:val="1"/>
+        </w:numPr>
+        <w:spacing w:after="0" w:line="240" w:lineRule="auto"/>
+        <w:ind w:left="540"/>
+        <w:textAlignment w:val="center"/>
+        <w:rPr>
+          <w:rFonts w:ascii="Calibri" w:eastAsia="Times New Roman" w:hAnsi="Calibri" w:cs="Calibri"/>
+          <w:lang w:eastAsia="en-IE"/>
+        </w:rPr>
+      </w:pPr>
+      <w:r>
+        <w:rPr>
+          <w:rFonts w:ascii="Calibri" w:eastAsia="Times New Roman" w:hAnsi="Calibri" w:cs="Calibri"/>
+          <w:lang w:eastAsia="en-IE"/>
+        </w:rPr>
+        <w:t xml:space="preserve">Record </w:t>
+      </w:r>
+      <w:r>
+        <w:rPr>
+          <w:rFonts w:ascii="Calibri" w:eastAsia="Times New Roman" w:hAnsi="Calibri" w:cs="Calibri"/>
+          <w:lang w:eastAsia="en-IE"/>
+        </w:rPr>
+        <w:t>the angle of the LED</w:t>
+      </w:r>
+      <w:r>
+        <w:rPr>
+          <w:rFonts w:ascii="Calibri" w:eastAsia="Times New Roman" w:hAnsi="Calibri" w:cs="Calibri"/>
+          <w:lang w:eastAsia="en-IE"/>
+        </w:rPr>
+        <w:t xml:space="preserve"> as per the section below</w:t>
+      </w:r>
+    </w:p>
+    <w:p>
+      <w:pPr>
+        <w:numPr>
+          <w:ilvl w:val="0"/>
+          <w:numId w:val="1"/>
+        </w:numPr>
+        <w:spacing w:after="0" w:line="240" w:lineRule="auto"/>
+        <w:ind w:left="540"/>
+        <w:textAlignment w:val="center"/>
+        <w:rPr>
+          <w:rFonts w:ascii="Calibri" w:eastAsia="Times New Roman" w:hAnsi="Calibri" w:cs="Calibri"/>
+          <w:lang w:eastAsia="en-IE"/>
+        </w:rPr>
+      </w:pPr>
+      <w:r>
+        <w:rPr>
+          <w:rFonts w:ascii="Calibri" w:eastAsia="Times New Roman" w:hAnsi="Calibri" w:cs="Calibri"/>
+          <w:lang w:eastAsia="en-IE"/>
+        </w:rPr>
+        <w:lastRenderedPageBreak/>
+        <w:t xml:space="preserve">The Apparatus will repeat </w:t>
+      </w:r>
+      <w:r>
+        <w:rPr>
+          <w:rFonts w:ascii="Calibri" w:eastAsia="Times New Roman" w:hAnsi="Calibri" w:cs="Calibri"/>
+          <w:lang w:eastAsia="en-IE"/>
+        </w:rPr>
+        <w:t>4 times each time pausing to rotate the angle of the LED,</w:t>
+      </w:r>
+      <w:r>
+        <w:rPr>
+          <w:rFonts w:ascii="Calibri" w:eastAsia="Times New Roman" w:hAnsi="Calibri" w:cs="Calibri"/>
+          <w:lang w:eastAsia="en-IE"/>
+        </w:rPr>
+        <w:t xml:space="preserve"> in order to create a 3D model of the cosine response of the photodiode.</w:t>
+      </w:r>
+    </w:p>
+    <w:p>
+      <w:pPr>
+        <w:numPr>
+          <w:ilvl w:val="0"/>
+          <w:numId w:val="1"/>
+        </w:numPr>
+        <w:spacing w:after="0" w:line="240" w:lineRule="auto"/>
+        <w:ind w:left="540"/>
+        <w:textAlignment w:val="center"/>
+        <w:rPr>
+          <w:rFonts w:ascii="Calibri" w:eastAsia="Times New Roman" w:hAnsi="Calibri" w:cs="Calibri"/>
+          <w:lang w:eastAsia="en-IE"/>
+        </w:rPr>
+      </w:pPr>
+      <w:r>
+        <w:rPr>
+          <w:rFonts w:ascii="Calibri" w:eastAsia="Times New Roman" w:hAnsi="Calibri" w:cs="Calibri"/>
+          <w:lang w:eastAsia="en-IE"/>
+        </w:rPr>
+        <w:t>The program will then ask if you would like to add this to the database. ( The program will check if this is a duplicate and if you would like to overwrite the data)</w:t>
+      </w:r>
+    </w:p>
+    <w:p/>
+    <w:p>
+      <w:pPr>
+        <w:pStyle w:val="Heading3"/>
+      </w:pPr>
+      <w:r>
+        <w:t>Cosine Response</w:t>
       </w:r>
     </w:p>
     <w:p>
@@ -831,31 +898,57 @@
           <w:rFonts w:ascii="Calibri" w:eastAsia="Times New Roman" w:hAnsi="Calibri" w:cs="Calibri"/>
           <w:lang w:eastAsia="en-IE"/>
         </w:rPr>
-        <w:t>Plug in Power Sources (separate supply for the motor and circuitry</w:t>
-      </w:r>
-      <w:proofErr w:type="gramStart"/>
-      <w:r>
-        <w:rPr>
-          <w:rFonts w:ascii="Calibri" w:eastAsia="Times New Roman" w:hAnsi="Calibri" w:cs="Calibri"/>
-          <w:lang w:eastAsia="en-IE"/>
-        </w:rPr>
-        <w:t>) .</w:t>
-      </w:r>
-      <w:proofErr w:type="gramEnd"/>
-      <w:r>
-        <w:rPr>
-          <w:rFonts w:ascii="Calibri" w:eastAsia="Times New Roman" w:hAnsi="Calibri" w:cs="Calibri"/>
-          <w:lang w:eastAsia="en-IE"/>
-        </w:rPr>
-        <w:t xml:space="preserve"> 13V positive and negative and 13V to motor separately.</w:t>
-      </w:r>
-      <w:r>
-        <w:rPr>
-          <w:rFonts w:ascii="Calibri" w:eastAsia="Times New Roman" w:hAnsi="Calibri" w:cs="Calibri"/>
-          <w:highlight w:val="yellow"/>
-          <w:lang w:eastAsia="en-IE"/>
-        </w:rPr>
-        <w:t>(To be explained when mounted)</w:t>
+        <w:t>Download/Clone UV-</w:t>
+      </w:r>
+      <w:proofErr w:type="spellStart"/>
+      <w:r>
+        <w:rPr>
+          <w:rFonts w:ascii="Calibri" w:eastAsia="Times New Roman" w:hAnsi="Calibri" w:cs="Calibri"/>
+          <w:lang w:eastAsia="en-IE"/>
+        </w:rPr>
+        <w:t>Sintec</w:t>
+      </w:r>
+      <w:proofErr w:type="spellEnd"/>
+      <w:r>
+        <w:rPr>
+          <w:rFonts w:ascii="Calibri" w:eastAsia="Times New Roman" w:hAnsi="Calibri" w:cs="Calibri"/>
+          <w:lang w:eastAsia="en-IE"/>
+        </w:rPr>
+        <w:t xml:space="preserve"> </w:t>
+      </w:r>
+      <w:proofErr w:type="spellStart"/>
+      <w:r>
+        <w:rPr>
+          <w:rFonts w:ascii="Calibri" w:eastAsia="Times New Roman" w:hAnsi="Calibri" w:cs="Calibri"/>
+          <w:lang w:eastAsia="en-IE"/>
+        </w:rPr>
+        <w:t>github</w:t>
+      </w:r>
+      <w:proofErr w:type="spellEnd"/>
+      <w:r>
+        <w:rPr>
+          <w:rFonts w:ascii="Calibri" w:eastAsia="Times New Roman" w:hAnsi="Calibri" w:cs="Calibri"/>
+          <w:lang w:eastAsia="en-IE"/>
+        </w:rPr>
+        <w:t xml:space="preserve"> (</w:t>
+      </w:r>
+      <w:hyperlink r:id="rId10" w:history="1">
+        <w:r>
+          <w:rPr>
+            <w:rFonts w:ascii="Calibri" w:eastAsia="Times New Roman" w:hAnsi="Calibri" w:cs="Calibri"/>
+            <w:color w:val="0000FF"/>
+            <w:u w:val="single"/>
+            <w:lang w:eastAsia="en-IE"/>
+          </w:rPr>
+          <w:t>https://github.com/Barry8197/UV-Sintec</w:t>
+        </w:r>
+      </w:hyperlink>
+      <w:r>
+        <w:rPr>
+          <w:rFonts w:ascii="Calibri" w:eastAsia="Times New Roman" w:hAnsi="Calibri" w:cs="Calibri"/>
+          <w:lang w:eastAsia="en-IE"/>
+        </w:rPr>
+        <w:t>)</w:t>
       </w:r>
     </w:p>
     <w:p>
@@ -877,21 +970,23 @@
           <w:rFonts w:ascii="Calibri" w:eastAsia="Times New Roman" w:hAnsi="Calibri" w:cs="Calibri"/>
           <w:lang w:eastAsia="en-IE"/>
         </w:rPr>
-        <w:t>Centre LED over the centre of the Turntable. Make sure as mounts are securely fastened to turntable to minimi</w:t>
-      </w:r>
-      <w:r>
-        <w:rPr>
-          <w:rFonts w:ascii="Calibri" w:eastAsia="Times New Roman" w:hAnsi="Calibri" w:cs="Calibri"/>
-          <w:lang w:eastAsia="en-IE"/>
-        </w:rPr>
-        <w:t>ze the vibration felt by the Photodiode</w:t>
-      </w:r>
-      <w:r>
-        <w:rPr>
-          <w:rFonts w:ascii="Calibri" w:eastAsia="Times New Roman" w:hAnsi="Calibri" w:cs="Calibri"/>
-          <w:lang w:eastAsia="en-IE"/>
-        </w:rPr>
-        <w:t>.</w:t>
+        <w:t xml:space="preserve">Upload </w:t>
+      </w:r>
+      <w:proofErr w:type="spellStart"/>
+      <w:r>
+        <w:rPr>
+          <w:rFonts w:ascii="Calibri" w:eastAsia="Times New Roman" w:hAnsi="Calibri" w:cs="Calibri"/>
+          <w:lang w:eastAsia="en-IE"/>
+        </w:rPr>
+        <w:t>BeamProfiler.ino</w:t>
+      </w:r>
+      <w:proofErr w:type="spellEnd"/>
+      <w:r>
+        <w:rPr>
+          <w:rFonts w:ascii="Calibri" w:eastAsia="Times New Roman" w:hAnsi="Calibri" w:cs="Calibri"/>
+          <w:lang w:eastAsia="en-IE"/>
+        </w:rPr>
+        <w:t xml:space="preserve"> to Arduino </w:t>
       </w:r>
     </w:p>
     <w:p>
@@ -913,14 +1008,35 @@
           <w:rFonts w:ascii="Calibri" w:eastAsia="Times New Roman" w:hAnsi="Calibri" w:cs="Calibri"/>
           <w:lang w:eastAsia="en-IE"/>
         </w:rPr>
-        <w:t>Line u</w:t>
-      </w:r>
-      <w:r>
-        <w:rPr>
-          <w:rFonts w:ascii="Calibri" w:eastAsia="Times New Roman" w:hAnsi="Calibri" w:cs="Calibri"/>
-          <w:lang w:eastAsia="en-IE"/>
-        </w:rPr>
-        <w:t>p Photodiode to the centre of the LED.</w:t>
+        <w:t>Plug in Power Sources (separate supp</w:t>
+      </w:r>
+      <w:r>
+        <w:rPr>
+          <w:rFonts w:ascii="Calibri" w:eastAsia="Times New Roman" w:hAnsi="Calibri" w:cs="Calibri"/>
+          <w:lang w:eastAsia="en-IE"/>
+        </w:rPr>
+        <w:t>ly for the motor and circuitry)</w:t>
+      </w:r>
+      <w:r>
+        <w:rPr>
+          <w:rFonts w:ascii="Calibri" w:eastAsia="Times New Roman" w:hAnsi="Calibri" w:cs="Calibri"/>
+          <w:lang w:eastAsia="en-IE"/>
+        </w:rPr>
+        <w:t>. 13V positive and negative and 13V to motor separately.</w:t>
+      </w:r>
+      <w:r>
+        <w:rPr>
+          <w:rFonts w:ascii="Calibri" w:eastAsia="Times New Roman" w:hAnsi="Calibri" w:cs="Calibri"/>
+          <w:lang w:eastAsia="en-IE"/>
+        </w:rPr>
+        <w:t xml:space="preserve"> </w:t>
+      </w:r>
+      <w:r>
+        <w:rPr>
+          <w:rFonts w:ascii="Calibri" w:eastAsia="Times New Roman" w:hAnsi="Calibri" w:cs="Calibri"/>
+          <w:lang w:eastAsia="en-IE"/>
+        </w:rPr>
+        <w:t>The red, blue, and black input ports are for powering the amplifiers, Arduino and LED power. The yellow and green (ground) are for powering the motor. These supplies can be connected together but will receive more noise on the line when powered together</w:t>
       </w:r>
     </w:p>
     <w:p>
@@ -942,7 +1058,21 @@
           <w:rFonts w:ascii="Calibri" w:eastAsia="Times New Roman" w:hAnsi="Calibri" w:cs="Calibri"/>
           <w:lang w:eastAsia="en-IE"/>
         </w:rPr>
-        <w:t>Make sure switch is powered so that LED emits light.</w:t>
+        <w:t>Centre LED over the centre of the Turntable. Make sure as mounts are securely fastened to turntable to minimi</w:t>
+      </w:r>
+      <w:r>
+        <w:rPr>
+          <w:rFonts w:ascii="Calibri" w:eastAsia="Times New Roman" w:hAnsi="Calibri" w:cs="Calibri"/>
+          <w:lang w:eastAsia="en-IE"/>
+        </w:rPr>
+        <w:t>ze the vibration felt by the Photodiode</w:t>
+      </w:r>
+      <w:r>
+        <w:rPr>
+          <w:rFonts w:ascii="Calibri" w:eastAsia="Times New Roman" w:hAnsi="Calibri" w:cs="Calibri"/>
+          <w:lang w:eastAsia="en-IE"/>
+        </w:rPr>
+        <w:t>.</w:t>
       </w:r>
     </w:p>
     <w:p>
@@ -964,7 +1094,14 @@
           <w:rFonts w:ascii="Calibri" w:eastAsia="Times New Roman" w:hAnsi="Calibri" w:cs="Calibri"/>
           <w:lang w:eastAsia="en-IE"/>
         </w:rPr>
-        <w:t>Adjust Alan key to make the switch trigger at roughly when the turntable is perpendicular to the sliding rail.</w:t>
+        <w:t>Line u</w:t>
+      </w:r>
+      <w:r>
+        <w:rPr>
+          <w:rFonts w:ascii="Calibri" w:eastAsia="Times New Roman" w:hAnsi="Calibri" w:cs="Calibri"/>
+          <w:lang w:eastAsia="en-IE"/>
+        </w:rPr>
+        <w:t>p Photodiode to the centre of the LED.</w:t>
       </w:r>
     </w:p>
     <w:p>
@@ -986,30 +1123,7 @@
           <w:rFonts w:ascii="Calibri" w:eastAsia="Times New Roman" w:hAnsi="Calibri" w:cs="Calibri"/>
           <w:lang w:eastAsia="en-IE"/>
         </w:rPr>
-        <w:t>Run UV-</w:t>
-      </w:r>
-      <w:proofErr w:type="spellStart"/>
-      <w:r>
-        <w:rPr>
-          <w:rFonts w:ascii="Calibri" w:eastAsia="Times New Roman" w:hAnsi="Calibri" w:cs="Calibri"/>
-          <w:lang w:eastAsia="en-IE"/>
-        </w:rPr>
-        <w:t>Sintec</w:t>
-      </w:r>
-      <w:proofErr w:type="spellEnd"/>
-      <w:r>
-        <w:rPr>
-          <w:rFonts w:ascii="Calibri" w:eastAsia="Times New Roman" w:hAnsi="Calibri" w:cs="Calibri"/>
-          <w:lang w:eastAsia="en-IE"/>
-        </w:rPr>
-        <w:t>/Cosine Response</w:t>
-      </w:r>
-      <w:r>
-        <w:rPr>
-          <w:rFonts w:ascii="Calibri" w:eastAsia="Times New Roman" w:hAnsi="Calibri" w:cs="Calibri"/>
-          <w:lang w:eastAsia="en-IE"/>
-        </w:rPr>
-        <w:t>/CosineResposne.py. Make Sure the COM port matches that of the computer being used.</w:t>
+        <w:t>Make sure switch is powered so that LED emits light.</w:t>
       </w:r>
     </w:p>
     <w:p>
@@ -1031,7 +1145,7 @@
           <w:rFonts w:ascii="Calibri" w:eastAsia="Times New Roman" w:hAnsi="Calibri" w:cs="Calibri"/>
           <w:lang w:eastAsia="en-IE"/>
         </w:rPr>
-        <w:t>The Turntable should reset itself to the home position. The Program will ask for the Product Key of the LED, the number of turns desired and the Boxcar.</w:t>
+        <w:t>Adjust Alan key to make the switch trigger at roughly when the turntable is perpendicular to the sliding rail.</w:t>
       </w:r>
     </w:p>
     <w:p>
@@ -1053,7 +1167,30 @@
           <w:rFonts w:ascii="Calibri" w:eastAsia="Times New Roman" w:hAnsi="Calibri" w:cs="Calibri"/>
           <w:lang w:eastAsia="en-IE"/>
         </w:rPr>
-        <w:t>Record the angle of the photodiode as per the section below</w:t>
+        <w:t>Run UV-</w:t>
+      </w:r>
+      <w:proofErr w:type="spellStart"/>
+      <w:r>
+        <w:rPr>
+          <w:rFonts w:ascii="Calibri" w:eastAsia="Times New Roman" w:hAnsi="Calibri" w:cs="Calibri"/>
+          <w:lang w:eastAsia="en-IE"/>
+        </w:rPr>
+        <w:t>Sintec</w:t>
+      </w:r>
+      <w:proofErr w:type="spellEnd"/>
+      <w:r>
+        <w:rPr>
+          <w:rFonts w:ascii="Calibri" w:eastAsia="Times New Roman" w:hAnsi="Calibri" w:cs="Calibri"/>
+          <w:lang w:eastAsia="en-IE"/>
+        </w:rPr>
+        <w:t>/Cosine Response</w:t>
+      </w:r>
+      <w:r>
+        <w:rPr>
+          <w:rFonts w:ascii="Calibri" w:eastAsia="Times New Roman" w:hAnsi="Calibri" w:cs="Calibri"/>
+          <w:lang w:eastAsia="en-IE"/>
+        </w:rPr>
+        <w:t>/CosineResposne.py. Make Sure the COM port matches that of the computer being used.</w:t>
       </w:r>
     </w:p>
     <w:p>
@@ -1075,7 +1212,7 @@
           <w:rFonts w:ascii="Calibri" w:eastAsia="Times New Roman" w:hAnsi="Calibri" w:cs="Calibri"/>
           <w:lang w:eastAsia="en-IE"/>
         </w:rPr>
-        <w:t>The Apparatus will repeat 4 times with different angles in order to create a 3D model of the cosine response of the photodiode</w:t>
+        <w:t>Cover the apparatus using the black box in order to minimize the effect of outside light.</w:t>
       </w:r>
     </w:p>
     <w:p>
@@ -1097,10 +1234,75 @@
           <w:rFonts w:ascii="Calibri" w:eastAsia="Times New Roman" w:hAnsi="Calibri" w:cs="Calibri"/>
           <w:lang w:eastAsia="en-IE"/>
         </w:rPr>
+        <w:t>The Turntable should reset itself to the home position. The Program will ask for the Product Key of the LED, the number of turns desired and the Boxcar.</w:t>
+      </w:r>
+    </w:p>
+    <w:p>
+      <w:pPr>
+        <w:numPr>
+          <w:ilvl w:val="0"/>
+          <w:numId w:val="2"/>
+        </w:numPr>
+        <w:spacing w:after="0" w:line="240" w:lineRule="auto"/>
+        <w:ind w:left="540"/>
+        <w:textAlignment w:val="center"/>
+        <w:rPr>
+          <w:rFonts w:ascii="Calibri" w:eastAsia="Times New Roman" w:hAnsi="Calibri" w:cs="Calibri"/>
+          <w:lang w:eastAsia="en-IE"/>
+        </w:rPr>
+      </w:pPr>
+      <w:r>
+        <w:rPr>
+          <w:rFonts w:ascii="Calibri" w:eastAsia="Times New Roman" w:hAnsi="Calibri" w:cs="Calibri"/>
+          <w:lang w:eastAsia="en-IE"/>
+        </w:rPr>
+        <w:t>Record the angle of the photodiode as per the section below</w:t>
+      </w:r>
+    </w:p>
+    <w:p>
+      <w:pPr>
+        <w:numPr>
+          <w:ilvl w:val="0"/>
+          <w:numId w:val="2"/>
+        </w:numPr>
+        <w:spacing w:after="0" w:line="240" w:lineRule="auto"/>
+        <w:ind w:left="540"/>
+        <w:textAlignment w:val="center"/>
+        <w:rPr>
+          <w:rFonts w:ascii="Calibri" w:eastAsia="Times New Roman" w:hAnsi="Calibri" w:cs="Calibri"/>
+          <w:lang w:eastAsia="en-IE"/>
+        </w:rPr>
+      </w:pPr>
+      <w:r>
+        <w:rPr>
+          <w:rFonts w:ascii="Calibri" w:eastAsia="Times New Roman" w:hAnsi="Calibri" w:cs="Calibri"/>
+          <w:lang w:eastAsia="en-IE"/>
+        </w:rPr>
+        <w:t>The Apparatus will repeat 4 times with different angles in order to create a 3D model of the cosine response of the photodiode</w:t>
+      </w:r>
+    </w:p>
+    <w:p>
+      <w:pPr>
+        <w:numPr>
+          <w:ilvl w:val="0"/>
+          <w:numId w:val="2"/>
+        </w:numPr>
+        <w:spacing w:after="0" w:line="240" w:lineRule="auto"/>
+        <w:ind w:left="540"/>
+        <w:textAlignment w:val="center"/>
+        <w:rPr>
+          <w:rFonts w:ascii="Calibri" w:eastAsia="Times New Roman" w:hAnsi="Calibri" w:cs="Calibri"/>
+          <w:lang w:eastAsia="en-IE"/>
+        </w:rPr>
+      </w:pPr>
+      <w:r>
+        <w:rPr>
+          <w:rFonts w:ascii="Calibri" w:eastAsia="Times New Roman" w:hAnsi="Calibri" w:cs="Calibri"/>
+          <w:lang w:eastAsia="en-IE"/>
+        </w:rPr>
         <w:t>The program will then ask if you would like to add this to the database. ( The program will check if this is a duplicate and if you would like to overwrite the data)</w:t>
       </w:r>
     </w:p>
-    <w:p/>
     <w:p/>
     <w:p>
       <w:pPr>
@@ -1135,31 +1337,7 @@
           <w:sz w:val="22"/>
           <w:szCs w:val="22"/>
         </w:rPr>
-        <w:t>The angle of LED's</w:t>
-      </w:r>
-      <w:r>
-        <w:rPr>
-          <w:rFonts w:ascii="Calibri" w:hAnsi="Calibri" w:cs="Calibri"/>
-          <w:sz w:val="22"/>
-          <w:szCs w:val="22"/>
-        </w:rPr>
-        <w:t xml:space="preserve"> should be documented based on the position of the anode and cathode of the LED. This can be seen in the Diagram below. The easies</w:t>
-      </w:r>
-      <w:r>
-        <w:rPr>
-          <w:rFonts w:ascii="Calibri" w:hAnsi="Calibri" w:cs="Calibri"/>
-          <w:sz w:val="22"/>
-          <w:szCs w:val="22"/>
-        </w:rPr>
-        <w:t>t</w:t>
-      </w:r>
-      <w:r>
-        <w:rPr>
-          <w:rFonts w:ascii="Calibri" w:hAnsi="Calibri" w:cs="Calibri"/>
-          <w:sz w:val="22"/>
-          <w:szCs w:val="22"/>
-        </w:rPr>
-        <w:t xml:space="preserve"> way to achieve this is to use the rotary dial. Position the LED in the dial and turn until the LED legs are parallel to the turntable. Read the angle off the dial at this position. Then as you rotate the dial subtract this angle to get the true angle</w:t>
+        <w:t>The angle of LED's should be documented based on the position of the anode and cathode of the LED. This can be seen in the Diagram below. The easiest way to achieve this is to use the rotary dial. Position the LED in the dial and turn until the LED legs are parallel to the turntable. Read the angle off the dial at this position. Then as you rotate the dial subtract this angle to get the true angle</w:t>
       </w:r>
       <w:r>
         <w:rPr>
@@ -1252,7 +1430,7 @@
                     </pic:cNvPicPr>
                   </pic:nvPicPr>
                   <pic:blipFill>
-                    <a:blip r:embed="rId10">
+                    <a:blip r:embed="rId11">
                       <a:extLst>
                         <a:ext uri="{28A0092B-C50C-407E-A947-70E740481C1C}">
                           <a14:useLocalDpi xmlns:a14="http://schemas.microsoft.com/office/drawing/2010/main" val="0"/>
@@ -1310,8 +1488,6 @@
           <w:color w:val="1F3763"/>
         </w:rPr>
       </w:pPr>
-      <w:bookmarkStart w:id="0" w:name="_GoBack"/>
-      <w:bookmarkEnd w:id="0"/>
       <w:r>
         <w:rPr>
           <w:rFonts w:ascii="Calibri" w:hAnsi="Calibri" w:cs="Calibri"/>
@@ -1422,7 +1598,7 @@
                     </pic:cNvPicPr>
                   </pic:nvPicPr>
                   <pic:blipFill>
-                    <a:blip r:embed="rId11">
+                    <a:blip r:embed="rId12">
                       <a:extLst>
                         <a:ext uri="{28A0092B-C50C-407E-A947-70E740481C1C}">
                           <a14:useLocalDpi xmlns:a14="http://schemas.microsoft.com/office/drawing/2010/main" val="0"/>
@@ -1485,7 +1661,10 @@
         </w:rPr>
       </w:pPr>
     </w:p>
-    <w:p/>
+    <w:p>
+      <w:bookmarkStart w:id="0" w:name="_GoBack"/>
+      <w:bookmarkEnd w:id="0"/>
+    </w:p>
     <w:sectPr>
       <w:pgSz w:w="11906" w:h="16838"/>
       <w:pgMar w:top="1440" w:right="1440" w:bottom="1440" w:left="1440" w:header="708" w:footer="708" w:gutter="0"/>

</xml_diff>